<commit_message>
wake word activation and deactivation done
</commit_message>
<xml_diff>
--- a/medi.docx
+++ b/medi.docx
@@ -8003,6 +8003,9 @@
         <w:br/>
       </w:r>
       <w:r>
+        <w:rPr>
+          <w:noProof/>
+        </w:rPr>
         <w:drawing>
           <wp:inline distT="0" distB="0" distL="0" distR="0" wp14:anchorId="41FE96CA" wp14:editId="4F69C805">
             <wp:extent cx="5448300" cy="1951513"/>
@@ -8046,6 +8049,9 @@
         <w:br/>
       </w:r>
       <w:r>
+        <w:rPr>
+          <w:noProof/>
+        </w:rPr>
         <w:drawing>
           <wp:inline distT="0" distB="0" distL="0" distR="0" wp14:anchorId="7C411D7F" wp14:editId="3331DE21">
             <wp:extent cx="4152900" cy="3288824"/>
@@ -8478,12 +8484,1346 @@
       </w:r>
     </w:p>
     <w:p/>
+    <w:p>
+      <w:r>
+        <w:t xml:space="preserve">5. I had used the Edge-tts but it was lagging and was glitching and hence I replaced it with the pythons pyttsx3 which is offline and best option for speech recognition  without lagging and all just the issue is of the voice . it doesn’t has the most human like voice and all . </w:t>
+      </w:r>
+    </w:p>
+    <w:p>
+      <w:r>
+        <w:t xml:space="preserve">6. and then now finally we can be able to activate and deactivate the healthcare ai assistant using the </w:t>
+      </w:r>
+      <w:r>
+        <w:br/>
+        <w:t>wake word “Hey Med I” we can activate it and it will continuously listening upto 10 minutes and in between this period also we can deactivate it by saying the wake “Okay goodbye”.</w:t>
+      </w:r>
+    </w:p>
+    <w:p>
+      <w:r>
+        <w:t xml:space="preserve">7.#NOW USING THE LLM OR NATURAL LANGUAGE PROCESSING MODELS IT WILL THINK AND TALK DYNAMICALLY WITH US . </w:t>
+      </w:r>
+    </w:p>
+    <w:p>
+      <w:r>
+        <w:lastRenderedPageBreak/>
+        <w:drawing>
+          <wp:inline distT="0" distB="0" distL="0" distR="0" wp14:anchorId="12D2732F" wp14:editId="19E53A72">
+            <wp:extent cx="5731510" cy="5935980"/>
+            <wp:effectExtent l="0" t="0" r="2540" b="7620"/>
+            <wp:docPr id="160718020" name="Picture 1"/>
+            <wp:cNvGraphicFramePr>
+              <a:graphicFrameLocks xmlns:a="http://schemas.openxmlformats.org/drawingml/2006/main" noChangeAspect="1"/>
+            </wp:cNvGraphicFramePr>
+            <a:graphic xmlns:a="http://schemas.openxmlformats.org/drawingml/2006/main">
+              <a:graphicData uri="http://schemas.openxmlformats.org/drawingml/2006/picture">
+                <pic:pic xmlns:pic="http://schemas.openxmlformats.org/drawingml/2006/picture">
+                  <pic:nvPicPr>
+                    <pic:cNvPr id="160718020" name=""/>
+                    <pic:cNvPicPr/>
+                  </pic:nvPicPr>
+                  <pic:blipFill>
+                    <a:blip r:embed="rId21"/>
+                    <a:stretch>
+                      <a:fillRect/>
+                    </a:stretch>
+                  </pic:blipFill>
+                  <pic:spPr>
+                    <a:xfrm>
+                      <a:off x="0" y="0"/>
+                      <a:ext cx="5731510" cy="5935980"/>
+                    </a:xfrm>
+                    <a:prstGeom prst="rect">
+                      <a:avLst/>
+                    </a:prstGeom>
+                  </pic:spPr>
+                </pic:pic>
+              </a:graphicData>
+            </a:graphic>
+          </wp:inline>
+        </w:drawing>
+      </w:r>
+    </w:p>
+    <w:p/>
+    <w:p/>
+    <w:p/>
+    <w:p/>
+    <w:p>
+      <w:r>
+        <w:t>To load your downloaded model into GPT4All, you need to specify the correct path where your model file is stored. Follow these steps:</w:t>
+      </w:r>
+    </w:p>
+    <w:p>
+      <w:pPr>
+        <w:rPr>
+          <w:b/>
+          <w:bCs/>
+        </w:rPr>
+      </w:pPr>
+      <w:r>
+        <w:rPr>
+          <w:b/>
+          <w:bCs/>
+        </w:rPr>
+        <w:t>1. Locate Your Downloaded Model File</w:t>
+      </w:r>
+    </w:p>
+    <w:p>
+      <w:r>
+        <w:t>Your model file (Llama-3.2-1B-Instruct-Q4_0.gguf) is likely stored in one of these locations:</w:t>
+      </w:r>
+    </w:p>
+    <w:p>
+      <w:pPr>
+        <w:numPr>
+          <w:ilvl w:val="0"/>
+          <w:numId w:val="43"/>
+        </w:numPr>
+      </w:pPr>
+      <w:r>
+        <w:rPr>
+          <w:b/>
+          <w:bCs/>
+        </w:rPr>
+        <w:t>Windows</w:t>
+      </w:r>
+      <w:r>
+        <w:t>: C:\Users\YourUsername\AppData\Local\nomic.ai\GPT4All\models</w:t>
+      </w:r>
+    </w:p>
+    <w:p>
+      <w:pPr>
+        <w:numPr>
+          <w:ilvl w:val="0"/>
+          <w:numId w:val="43"/>
+        </w:numPr>
+      </w:pPr>
+      <w:r>
+        <w:rPr>
+          <w:b/>
+          <w:bCs/>
+        </w:rPr>
+        <w:t>Linux/macOS</w:t>
+      </w:r>
+      <w:r>
+        <w:t>: ~/.local/share/nomic.ai/GPT4All/models/</w:t>
+      </w:r>
+    </w:p>
+    <w:p>
+      <w:r>
+        <w:lastRenderedPageBreak/>
+        <w:t xml:space="preserve">If you downloaded it manually, it might be in your </w:t>
+      </w:r>
+      <w:r>
+        <w:rPr>
+          <w:b/>
+          <w:bCs/>
+        </w:rPr>
+        <w:t>Downloads</w:t>
+      </w:r>
+      <w:r>
+        <w:t xml:space="preserve"> folder.</w:t>
+      </w:r>
+    </w:p>
+    <w:p>
+      <w:pPr>
+        <w:rPr>
+          <w:b/>
+          <w:bCs/>
+        </w:rPr>
+      </w:pPr>
+      <w:r>
+        <w:rPr>
+          <w:b/>
+          <w:bCs/>
+        </w:rPr>
+        <w:t>2. Add the Model Path in GPT4All</w:t>
+      </w:r>
+    </w:p>
+    <w:p>
+      <w:pPr>
+        <w:numPr>
+          <w:ilvl w:val="0"/>
+          <w:numId w:val="44"/>
+        </w:numPr>
+      </w:pPr>
+      <w:r>
+        <w:t xml:space="preserve">Open </w:t>
+      </w:r>
+      <w:r>
+        <w:rPr>
+          <w:b/>
+          <w:bCs/>
+        </w:rPr>
+        <w:t>GPT4All</w:t>
+      </w:r>
+      <w:r>
+        <w:t>.</w:t>
+      </w:r>
+    </w:p>
+    <w:p>
+      <w:pPr>
+        <w:numPr>
+          <w:ilvl w:val="0"/>
+          <w:numId w:val="44"/>
+        </w:numPr>
+      </w:pPr>
+      <w:r>
+        <w:t xml:space="preserve">Go to </w:t>
+      </w:r>
+      <w:r>
+        <w:rPr>
+          <w:b/>
+          <w:bCs/>
+        </w:rPr>
+        <w:t>Settings</w:t>
+      </w:r>
+      <w:r>
+        <w:t xml:space="preserve"> → </w:t>
+      </w:r>
+      <w:r>
+        <w:rPr>
+          <w:b/>
+          <w:bCs/>
+        </w:rPr>
+        <w:t>Model</w:t>
+      </w:r>
+      <w:r>
+        <w:t>.</w:t>
+      </w:r>
+    </w:p>
+    <w:p>
+      <w:pPr>
+        <w:numPr>
+          <w:ilvl w:val="0"/>
+          <w:numId w:val="44"/>
+        </w:numPr>
+      </w:pPr>
+      <w:r>
+        <w:t xml:space="preserve">Look for the </w:t>
+      </w:r>
+      <w:r>
+        <w:rPr>
+          <w:b/>
+          <w:bCs/>
+        </w:rPr>
+        <w:t>Model File</w:t>
+      </w:r>
+      <w:r>
+        <w:t xml:space="preserve"> section.</w:t>
+      </w:r>
+    </w:p>
+    <w:p>
+      <w:pPr>
+        <w:numPr>
+          <w:ilvl w:val="0"/>
+          <w:numId w:val="44"/>
+        </w:numPr>
+      </w:pPr>
+      <w:r>
+        <w:t>If the path is not set correctly, manually browse to the model file.</w:t>
+      </w:r>
+    </w:p>
+    <w:p>
+      <w:pPr>
+        <w:numPr>
+          <w:ilvl w:val="0"/>
+          <w:numId w:val="44"/>
+        </w:numPr>
+      </w:pPr>
+      <w:r>
+        <w:t xml:space="preserve">Select your </w:t>
+      </w:r>
+      <w:r>
+        <w:rPr>
+          <w:b/>
+          <w:bCs/>
+        </w:rPr>
+        <w:t>Llama-3.2-1B-Instruct-Q4_0.gguf</w:t>
+      </w:r>
+      <w:r>
+        <w:t xml:space="preserve"> file.</w:t>
+      </w:r>
+    </w:p>
+    <w:p>
+      <w:pPr>
+        <w:rPr>
+          <w:b/>
+          <w:bCs/>
+        </w:rPr>
+      </w:pPr>
+      <w:r>
+        <w:rPr>
+          <w:b/>
+          <w:bCs/>
+        </w:rPr>
+        <w:t>3. Restart GPT4All</w:t>
+      </w:r>
+    </w:p>
+    <w:p>
+      <w:r>
+        <w:t>After selecting the correct model file, restart the GPT4All app to load it properly.</w:t>
+      </w:r>
+    </w:p>
+    <w:p>
+      <w:r>
+        <w:t xml:space="preserve">Let me know if you need more help! </w:t>
+      </w:r>
+      <w:r>
+        <w:rPr>
+          <w:rFonts w:ascii="Segoe UI Emoji" w:hAnsi="Segoe UI Emoji" w:cs="Segoe UI Emoji"/>
+        </w:rPr>
+        <w:t>🚀</w:t>
+      </w:r>
+    </w:p>
+    <w:p>
+      <w:r>
+        <w:t>4o</w:t>
+      </w:r>
+    </w:p>
+    <w:p>
+      <w:pPr>
+        <w:rPr>
+          <w:b/>
+          <w:bCs/>
+        </w:rPr>
+      </w:pPr>
+      <w:r>
+        <w:rPr>
+          <w:b/>
+          <w:bCs/>
+        </w:rPr>
+        <w:t>You said:</w:t>
+      </w:r>
+    </w:p>
+    <w:p>
+      <w:r>
+        <w:t>from gpt4all import GPT4All import speech_recognition as sr import pvporcupine import pyaudio import struct import pyttsx3 import time import os # Initialize Text-to-Speech (TTS) engine = pyttsx3.init() engine.setProperty('rate', 178) # Adjust speaking speed engine.setProperty('volume', 1.0) # Set volume level to max # Ensure correct model path model_folder = r"C:\Users\LENOVO\gpt4all\resources" # Path to resources folder model_name = "your-model-file.gguf" # Change this to your actual model file name model_path = os.path.join(model_folder, model_name) # Full path # Load GPT4All model try: model = GPT4All(model_path) print("</w:t>
+      </w:r>
+      <w:r>
+        <w:rPr>
+          <w:rFonts w:ascii="Segoe UI Emoji" w:hAnsi="Segoe UI Emoji" w:cs="Segoe UI Emoji"/>
+        </w:rPr>
+        <w:t>✅</w:t>
+      </w:r>
+      <w:r>
+        <w:t xml:space="preserve"> GPT4All model loaded successfully!") except Exception as e: print(f"</w:t>
+      </w:r>
+      <w:r>
+        <w:rPr>
+          <w:rFonts w:ascii="Segoe UI Emoji" w:hAnsi="Segoe UI Emoji" w:cs="Segoe UI Emoji"/>
+        </w:rPr>
+        <w:t>❌</w:t>
+      </w:r>
+      <w:r>
+        <w:t xml:space="preserve"> Error loading GPT4All model: {e}") exit(1) # Load Porcupine wake word models (Ensure paths are correct) try: porcupine = pvporcupine.create( access_key="xpiJY3udZ34lkRnMmGvSp0R8vwGWhy8acuYEjWw41s3WTt1UznZwuA==", # Picovoice key keyword_paths=[ r"C:\Users\LENOVO\Desktop\medi\hey-Med-I_en_windows_v3_0_0.ppn", # "Hey Medi" r"C:\Users\LENOVO\Desktop\medi\ok-goodbye_en_windows_v3_0_0.ppn" # "Stop Med I" ] ) except Exception as e: print(f"</w:t>
+      </w:r>
+      <w:r>
+        <w:rPr>
+          <w:rFonts w:ascii="Segoe UI Emoji" w:hAnsi="Segoe UI Emoji" w:cs="Segoe UI Emoji"/>
+        </w:rPr>
+        <w:t>❌</w:t>
+      </w:r>
+      <w:r>
+        <w:t xml:space="preserve"> Error initializing Porcupine: {e}") exit(1) # Function to speak text def speak(text): engine.say(text) engine.runAndWait() # Initialize microphone input safely try: pa = pyaudio.PyAudio() audio_stream = pa.open( rate=porcupine.sample_rate, channels=1, format=pyaudio.paInt16, input=True, frames_per_buffer=porcupine.frame_length ) except Exception as e: print(f"</w:t>
+      </w:r>
+      <w:r>
+        <w:rPr>
+          <w:rFonts w:ascii="Segoe UI Emoji" w:hAnsi="Segoe UI Emoji" w:cs="Segoe UI Emoji"/>
+        </w:rPr>
+        <w:t>❌</w:t>
+      </w:r>
+      <w:r>
+        <w:t xml:space="preserve"> Error accessing microphone: {e}") exit(1) def listen_for_command(): recognizer = sr.Recognizer() with sr.Microphone() as source: print("</w:t>
+      </w:r>
+      <w:r>
+        <w:rPr>
+          <w:rFonts w:ascii="Segoe UI Emoji" w:hAnsi="Segoe UI Emoji" w:cs="Segoe UI Emoji"/>
+        </w:rPr>
+        <w:t>🎤</w:t>
+      </w:r>
+      <w:r>
+        <w:t xml:space="preserve"> Listening for a command...") recognizer.adjust_for_ambient_noise(source) # Adjust for background noise audio = recognizer.listen(source) try: command = recognizer.recognize_google(audio) # Convert speech to text print(f"</w:t>
+      </w:r>
+      <w:r>
+        <w:rPr>
+          <w:rFonts w:ascii="Segoe UI Emoji" w:hAnsi="Segoe UI Emoji" w:cs="Segoe UI Emoji"/>
+        </w:rPr>
+        <w:t>🗣️</w:t>
+      </w:r>
+      <w:r>
+        <w:t xml:space="preserve"> User said: {command}") return command except sr.UnknownValueError: print("</w:t>
+      </w:r>
+      <w:r>
+        <w:rPr>
+          <w:rFonts w:ascii="Segoe UI Emoji" w:hAnsi="Segoe UI Emoji" w:cs="Segoe UI Emoji"/>
+        </w:rPr>
+        <w:t>⚠️</w:t>
+      </w:r>
+      <w:r>
+        <w:t xml:space="preserve"> Sorry, I couldn't understand that.") return None except sr.RequestError: print("</w:t>
+      </w:r>
+      <w:r>
+        <w:rPr>
+          <w:rFonts w:ascii="Segoe UI Emoji" w:hAnsi="Segoe UI Emoji" w:cs="Segoe UI Emoji"/>
+        </w:rPr>
+        <w:t>⚠️</w:t>
+      </w:r>
+      <w:r>
+        <w:t xml:space="preserve"> Speech Recognition service unavailable.") return None def generate_response(prompt): try: response = model.generate(prompt) # Generate response print(f"</w:t>
+      </w:r>
+      <w:r>
+        <w:rPr>
+          <w:rFonts w:ascii="Segoe UI Emoji" w:hAnsi="Segoe UI Emoji" w:cs="Segoe UI Emoji"/>
+        </w:rPr>
+        <w:t>🤖</w:t>
+      </w:r>
+      <w:r>
+        <w:t xml:space="preserve"> AI Response: {response}") return response.strip() except Exception as e: print(f"</w:t>
+      </w:r>
+      <w:r>
+        <w:rPr>
+          <w:rFonts w:ascii="Segoe UI Emoji" w:hAnsi="Segoe UI Emoji" w:cs="Segoe UI Emoji"/>
+        </w:rPr>
+        <w:t>❌</w:t>
+      </w:r>
+      <w:r>
+        <w:t xml:space="preserve"> Error generating response: {e}") return "I'm sorry, I couldn't process that." def listen_for_wake_word(): print("</w:t>
+      </w:r>
+      <w:r>
+        <w:rPr>
+          <w:rFonts w:ascii="Segoe UI Emoji" w:hAnsi="Segoe UI Emoji" w:cs="Segoe UI Emoji"/>
+        </w:rPr>
+        <w:t>🎙️</w:t>
+      </w:r>
+      <w:r>
+        <w:t xml:space="preserve"> Listening for 'Hey Medi'... (Say 'Stop Med I' to exit)") while True: # Read microphone input safely try: pcm = </w:t>
+      </w:r>
+      <w:r>
+        <w:lastRenderedPageBreak/>
+        <w:t>audio_stream.read(porcupine.frame_length, exception_on_overflow=False) pcm = struct.unpack_from("h" * porcupine.frame_length, pcm) except Exception as e: print(f"</w:t>
+      </w:r>
+      <w:r>
+        <w:rPr>
+          <w:rFonts w:ascii="Segoe UI Emoji" w:hAnsi="Segoe UI Emoji" w:cs="Segoe UI Emoji"/>
+        </w:rPr>
+        <w:t>❌</w:t>
+      </w:r>
+      <w:r>
+        <w:t xml:space="preserve"> Microphone read error: {e}") continue # Skip to next iteration if there's an error # Check if wake word is detected result = porcupine.process(pcm) if result == 0: # "Hey Medi" detected print("</w:t>
+      </w:r>
+      <w:r>
+        <w:rPr>
+          <w:rFonts w:ascii="Segoe UI Emoji" w:hAnsi="Segoe UI Emoji" w:cs="Segoe UI Emoji"/>
+        </w:rPr>
+        <w:t>🔥</w:t>
+      </w:r>
+      <w:r>
+        <w:t xml:space="preserve"> Wake Word Detected!") speak("Yes sir, have a good health. How can I assist you today?") # Capture user's speech and process it user_input = listen_for_command() if user_input: ai_response = generate_response(user_input) # Generate AI reply speak(ai_response) # Speak response elif result == 1: # "Stop Med I" detected print("</w:t>
+      </w:r>
+      <w:r>
+        <w:rPr>
+          <w:rFonts w:ascii="Segoe UI Emoji" w:hAnsi="Segoe UI Emoji" w:cs="Segoe UI Emoji"/>
+        </w:rPr>
+        <w:t>❌</w:t>
+      </w:r>
+      <w:r>
+        <w:t xml:space="preserve"> Stop Command Detected!") speak("Goodbye, take care!") break # Exit loop immediately # Cleanup resources audio_stream.stop_stream() audio_stream.close() pa.terminate() # Start listening for wake word listen_for_wake_word() now according to this how to setup this code</w:t>
+      </w:r>
+    </w:p>
+    <w:p>
+      <w:pPr>
+        <w:rPr>
+          <w:b/>
+          <w:bCs/>
+        </w:rPr>
+      </w:pPr>
+      <w:r>
+        <w:rPr>
+          <w:b/>
+          <w:bCs/>
+        </w:rPr>
+        <w:t>ChatGPT said:</w:t>
+      </w:r>
+    </w:p>
+    <w:p>
+      <w:r>
+        <w:t xml:space="preserve">Setting up this voice assistant script requires several dependencies and configurations. Below is a </w:t>
+      </w:r>
+      <w:r>
+        <w:rPr>
+          <w:b/>
+          <w:bCs/>
+        </w:rPr>
+        <w:t>step-by-step guide</w:t>
+      </w:r>
+      <w:r>
+        <w:t xml:space="preserve"> to set it up properly.</w:t>
+      </w:r>
+    </w:p>
+    <w:p>
+      <w:r>
+        <w:pict w14:anchorId="7AD50F7C">
+          <v:rect id="_x0000_i1100" style="width:0;height:1.5pt" o:hralign="center" o:hrstd="t" o:hr="t" fillcolor="#a0a0a0" stroked="f"/>
+        </w:pict>
+      </w:r>
+    </w:p>
+    <w:p>
+      <w:pPr>
+        <w:rPr>
+          <w:b/>
+          <w:bCs/>
+        </w:rPr>
+      </w:pPr>
+      <w:r>
+        <w:rPr>
+          <w:rFonts w:ascii="Segoe UI Emoji" w:hAnsi="Segoe UI Emoji" w:cs="Segoe UI Emoji"/>
+          <w:b/>
+          <w:bCs/>
+        </w:rPr>
+        <w:t>🔹</w:t>
+      </w:r>
+      <w:r>
+        <w:rPr>
+          <w:b/>
+          <w:bCs/>
+        </w:rPr>
+        <w:t xml:space="preserve"> 1. Install Required Libraries</w:t>
+      </w:r>
+    </w:p>
+    <w:p>
+      <w:r>
+        <w:t>Before running the script, ensure that all required Python packages are installed. Open your terminal (CMD or PowerShell for Windows) and run:</w:t>
+      </w:r>
+    </w:p>
+    <w:p>
+      <w:r>
+        <w:t>sh</w:t>
+      </w:r>
+    </w:p>
+    <w:p>
+      <w:r>
+        <w:t>CopyEdit</w:t>
+      </w:r>
+    </w:p>
+    <w:p>
+      <w:r>
+        <w:t>pip install gpt4all speechrecognition pvporcupine pyaudio pyttsx3</w:t>
+      </w:r>
+    </w:p>
+    <w:p>
+      <w:pPr>
+        <w:numPr>
+          <w:ilvl w:val="0"/>
+          <w:numId w:val="45"/>
+        </w:numPr>
+      </w:pPr>
+      <w:r>
+        <w:rPr>
+          <w:b/>
+          <w:bCs/>
+        </w:rPr>
+        <w:t>gpt4all</w:t>
+      </w:r>
+      <w:r>
+        <w:t xml:space="preserve"> → Handles the GPT-4-All AI responses.</w:t>
+      </w:r>
+    </w:p>
+    <w:p>
+      <w:pPr>
+        <w:numPr>
+          <w:ilvl w:val="0"/>
+          <w:numId w:val="45"/>
+        </w:numPr>
+      </w:pPr>
+      <w:r>
+        <w:rPr>
+          <w:b/>
+          <w:bCs/>
+        </w:rPr>
+        <w:t>speechrecognition</w:t>
+      </w:r>
+      <w:r>
+        <w:t xml:space="preserve"> → Converts speech to text.</w:t>
+      </w:r>
+    </w:p>
+    <w:p>
+      <w:pPr>
+        <w:numPr>
+          <w:ilvl w:val="0"/>
+          <w:numId w:val="45"/>
+        </w:numPr>
+      </w:pPr>
+      <w:r>
+        <w:rPr>
+          <w:b/>
+          <w:bCs/>
+        </w:rPr>
+        <w:t>pvporcupine</w:t>
+      </w:r>
+      <w:r>
+        <w:t xml:space="preserve"> → Enables wake word detection (e.g., "Hey Medi").</w:t>
+      </w:r>
+    </w:p>
+    <w:p>
+      <w:pPr>
+        <w:numPr>
+          <w:ilvl w:val="0"/>
+          <w:numId w:val="45"/>
+        </w:numPr>
+      </w:pPr>
+      <w:r>
+        <w:rPr>
+          <w:b/>
+          <w:bCs/>
+        </w:rPr>
+        <w:t>pyaudio</w:t>
+      </w:r>
+      <w:r>
+        <w:t xml:space="preserve"> → Processes microphone input.</w:t>
+      </w:r>
+    </w:p>
+    <w:p>
+      <w:pPr>
+        <w:numPr>
+          <w:ilvl w:val="0"/>
+          <w:numId w:val="45"/>
+        </w:numPr>
+      </w:pPr>
+      <w:r>
+        <w:rPr>
+          <w:b/>
+          <w:bCs/>
+        </w:rPr>
+        <w:t>pyttsx3</w:t>
+      </w:r>
+      <w:r>
+        <w:t xml:space="preserve"> → Converts text to speech.</w:t>
+      </w:r>
+    </w:p>
+    <w:p>
+      <w:r>
+        <w:rPr>
+          <w:rFonts w:ascii="Segoe UI Symbol" w:hAnsi="Segoe UI Symbol" w:cs="Segoe UI Symbol"/>
+          <w:b/>
+          <w:bCs/>
+        </w:rPr>
+        <w:t>⚠</w:t>
+      </w:r>
+      <w:r>
+        <w:rPr>
+          <w:b/>
+          <w:bCs/>
+        </w:rPr>
+        <w:t xml:space="preserve"> Note:</w:t>
+      </w:r>
+      <w:r>
+        <w:t xml:space="preserve"> If pyaudio fails to install on Windows, run:</w:t>
+      </w:r>
+    </w:p>
+    <w:p>
+      <w:r>
+        <w:t>sh</w:t>
+      </w:r>
+    </w:p>
+    <w:p>
+      <w:r>
+        <w:t>CopyEdit</w:t>
+      </w:r>
+    </w:p>
+    <w:p>
+      <w:r>
+        <w:t>pip install pipwin</w:t>
+      </w:r>
+    </w:p>
+    <w:p>
+      <w:r>
+        <w:t>pipwin install pyaudio</w:t>
+      </w:r>
+    </w:p>
+    <w:p>
+      <w:r>
+        <w:pict w14:anchorId="5AC013C9">
+          <v:rect id="_x0000_i1101" style="width:0;height:1.5pt" o:hralign="center" o:hrstd="t" o:hr="t" fillcolor="#a0a0a0" stroked="f"/>
+        </w:pict>
+      </w:r>
+    </w:p>
+    <w:p>
+      <w:pPr>
+        <w:rPr>
+          <w:b/>
+          <w:bCs/>
+        </w:rPr>
+      </w:pPr>
+      <w:r>
+        <w:rPr>
+          <w:rFonts w:ascii="Segoe UI Emoji" w:hAnsi="Segoe UI Emoji" w:cs="Segoe UI Emoji"/>
+          <w:b/>
+          <w:bCs/>
+        </w:rPr>
+        <w:t>🔹</w:t>
+      </w:r>
+      <w:r>
+        <w:rPr>
+          <w:b/>
+          <w:bCs/>
+        </w:rPr>
+        <w:t xml:space="preserve"> 2. Setup the GPT-4-All Model</w:t>
+      </w:r>
+    </w:p>
+    <w:p>
+      <w:pPr>
+        <w:numPr>
+          <w:ilvl w:val="0"/>
+          <w:numId w:val="46"/>
+        </w:numPr>
+      </w:pPr>
+      <w:r>
+        <w:t xml:space="preserve">Download a </w:t>
+      </w:r>
+      <w:r>
+        <w:rPr>
+          <w:b/>
+          <w:bCs/>
+        </w:rPr>
+        <w:t>GPT-4-All model file</w:t>
+      </w:r>
+      <w:r>
+        <w:t xml:space="preserve"> (.gguf) if you haven't already.</w:t>
+      </w:r>
+    </w:p>
+    <w:p>
+      <w:pPr>
+        <w:numPr>
+          <w:ilvl w:val="0"/>
+          <w:numId w:val="46"/>
+        </w:numPr>
+      </w:pPr>
+      <w:r>
+        <w:lastRenderedPageBreak/>
+        <w:t>Store it in:</w:t>
+      </w:r>
+      <w:r>
+        <w:br/>
+      </w:r>
+      <w:r>
+        <w:rPr>
+          <w:rFonts w:ascii="Segoe UI Emoji" w:hAnsi="Segoe UI Emoji" w:cs="Segoe UI Emoji"/>
+        </w:rPr>
+        <w:t>📂</w:t>
+      </w:r>
+      <w:r>
+        <w:t xml:space="preserve"> C:\Users\LENOVO\gpt4all\resources</w:t>
+      </w:r>
+    </w:p>
+    <w:p>
+      <w:pPr>
+        <w:numPr>
+          <w:ilvl w:val="0"/>
+          <w:numId w:val="46"/>
+        </w:numPr>
+      </w:pPr>
+      <w:r>
+        <w:t xml:space="preserve">Rename your model file to </w:t>
+      </w:r>
+      <w:r>
+        <w:rPr>
+          <w:b/>
+          <w:bCs/>
+        </w:rPr>
+        <w:t>your-model-file.gguf</w:t>
+      </w:r>
+      <w:r>
+        <w:t xml:space="preserve"> (or update the filename in the script).</w:t>
+      </w:r>
+    </w:p>
+    <w:p>
+      <w:r>
+        <w:pict w14:anchorId="15C3FD15">
+          <v:rect id="_x0000_i1102" style="width:0;height:1.5pt" o:hralign="center" o:hrstd="t" o:hr="t" fillcolor="#a0a0a0" stroked="f"/>
+        </w:pict>
+      </w:r>
+    </w:p>
+    <w:p>
+      <w:pPr>
+        <w:rPr>
+          <w:b/>
+          <w:bCs/>
+        </w:rPr>
+      </w:pPr>
+      <w:r>
+        <w:rPr>
+          <w:rFonts w:ascii="Segoe UI Emoji" w:hAnsi="Segoe UI Emoji" w:cs="Segoe UI Emoji"/>
+          <w:b/>
+          <w:bCs/>
+        </w:rPr>
+        <w:t>🔹</w:t>
+      </w:r>
+      <w:r>
+        <w:rPr>
+          <w:b/>
+          <w:bCs/>
+        </w:rPr>
+        <w:t xml:space="preserve"> 3. Setup Porcupine Wake Word Detection</w:t>
+      </w:r>
+    </w:p>
+    <w:p>
+      <w:pPr>
+        <w:numPr>
+          <w:ilvl w:val="0"/>
+          <w:numId w:val="47"/>
+        </w:numPr>
+      </w:pPr>
+      <w:r>
+        <w:rPr>
+          <w:b/>
+          <w:bCs/>
+        </w:rPr>
+        <w:t>Create a free Picovoice account</w:t>
+      </w:r>
+      <w:r>
+        <w:t>:</w:t>
+      </w:r>
+      <w:r>
+        <w:br/>
+      </w:r>
+      <w:r>
+        <w:rPr>
+          <w:rFonts w:ascii="Segoe UI Emoji" w:hAnsi="Segoe UI Emoji" w:cs="Segoe UI Emoji"/>
+        </w:rPr>
+        <w:t>👉</w:t>
+      </w:r>
+      <w:r>
+        <w:t xml:space="preserve"> https://console.picovoice.ai/</w:t>
+      </w:r>
+    </w:p>
+    <w:p>
+      <w:pPr>
+        <w:numPr>
+          <w:ilvl w:val="0"/>
+          <w:numId w:val="47"/>
+        </w:numPr>
+      </w:pPr>
+      <w:r>
+        <w:rPr>
+          <w:b/>
+          <w:bCs/>
+        </w:rPr>
+        <w:t>Get your access key</w:t>
+      </w:r>
+      <w:r>
+        <w:t xml:space="preserve"> and replace this in your script:</w:t>
+      </w:r>
+    </w:p>
+    <w:p>
+      <w:r>
+        <w:t>python</w:t>
+      </w:r>
+    </w:p>
+    <w:p>
+      <w:r>
+        <w:t>CopyEdit</w:t>
+      </w:r>
+    </w:p>
+    <w:p>
+      <w:r>
+        <w:t>access_key="xpiJY3udZ34lkRnMmGvSp0R8vwGWhy8acuYEjWw41s3WTt1UznZwuA=="</w:t>
+      </w:r>
+    </w:p>
+    <w:p>
+      <w:pPr>
+        <w:numPr>
+          <w:ilvl w:val="0"/>
+          <w:numId w:val="47"/>
+        </w:numPr>
+      </w:pPr>
+      <w:r>
+        <w:rPr>
+          <w:b/>
+          <w:bCs/>
+        </w:rPr>
+        <w:t>Download the .ppn wake word models</w:t>
+      </w:r>
+      <w:r>
+        <w:t xml:space="preserve"> (for "Hey Medi" and "Stop Medi") from the Picovoice website.</w:t>
+      </w:r>
+    </w:p>
+    <w:p>
+      <w:pPr>
+        <w:numPr>
+          <w:ilvl w:val="0"/>
+          <w:numId w:val="47"/>
+        </w:numPr>
+      </w:pPr>
+      <w:r>
+        <w:t>Store them in:</w:t>
+      </w:r>
+      <w:r>
+        <w:br/>
+      </w:r>
+      <w:r>
+        <w:rPr>
+          <w:rFonts w:ascii="Segoe UI Emoji" w:hAnsi="Segoe UI Emoji" w:cs="Segoe UI Emoji"/>
+        </w:rPr>
+        <w:t>📂</w:t>
+      </w:r>
+      <w:r>
+        <w:t xml:space="preserve"> C:\Users\LENOVO\Desktop\medi</w:t>
+      </w:r>
+    </w:p>
+    <w:p>
+      <w:pPr>
+        <w:numPr>
+          <w:ilvl w:val="0"/>
+          <w:numId w:val="47"/>
+        </w:numPr>
+      </w:pPr>
+      <w:r>
+        <w:t>Ensure the paths in your script match the actual files.</w:t>
+      </w:r>
+    </w:p>
+    <w:p>
+      <w:r>
+        <w:pict w14:anchorId="1AD0DA29">
+          <v:rect id="_x0000_i1103" style="width:0;height:1.5pt" o:hralign="center" o:hrstd="t" o:hr="t" fillcolor="#a0a0a0" stroked="f"/>
+        </w:pict>
+      </w:r>
+    </w:p>
+    <w:p>
+      <w:pPr>
+        <w:rPr>
+          <w:b/>
+          <w:bCs/>
+        </w:rPr>
+      </w:pPr>
+      <w:r>
+        <w:rPr>
+          <w:rFonts w:ascii="Segoe UI Emoji" w:hAnsi="Segoe UI Emoji" w:cs="Segoe UI Emoji"/>
+          <w:b/>
+          <w:bCs/>
+        </w:rPr>
+        <w:t>🔹</w:t>
+      </w:r>
+      <w:r>
+        <w:rPr>
+          <w:b/>
+          <w:bCs/>
+        </w:rPr>
+        <w:t xml:space="preserve"> 4. Run the Script</w:t>
+      </w:r>
+    </w:p>
+    <w:p>
+      <w:r>
+        <w:t>Once everything is set up:</w:t>
+      </w:r>
+    </w:p>
+    <w:p>
+      <w:pPr>
+        <w:numPr>
+          <w:ilvl w:val="0"/>
+          <w:numId w:val="48"/>
+        </w:numPr>
+      </w:pPr>
+      <w:r>
+        <w:rPr>
+          <w:b/>
+          <w:bCs/>
+        </w:rPr>
+        <w:t>Ensure your microphone is connected</w:t>
+      </w:r>
+      <w:r>
+        <w:t>.</w:t>
+      </w:r>
+    </w:p>
+    <w:p>
+      <w:pPr>
+        <w:numPr>
+          <w:ilvl w:val="0"/>
+          <w:numId w:val="48"/>
+        </w:numPr>
+      </w:pPr>
+      <w:r>
+        <w:t xml:space="preserve">Open </w:t>
+      </w:r>
+      <w:r>
+        <w:rPr>
+          <w:b/>
+          <w:bCs/>
+        </w:rPr>
+        <w:t>Command Prompt</w:t>
+      </w:r>
+      <w:r>
+        <w:t xml:space="preserve"> (cmd).</w:t>
+      </w:r>
+    </w:p>
+    <w:p>
+      <w:pPr>
+        <w:numPr>
+          <w:ilvl w:val="0"/>
+          <w:numId w:val="48"/>
+        </w:numPr>
+      </w:pPr>
+      <w:r>
+        <w:t>Run:</w:t>
+      </w:r>
+    </w:p>
+    <w:p>
+      <w:r>
+        <w:t>sh</w:t>
+      </w:r>
+    </w:p>
+    <w:p>
+      <w:r>
+        <w:t>CopyEdit</w:t>
+      </w:r>
+    </w:p>
+    <w:p>
+      <w:r>
+        <w:t>python your_script.py</w:t>
+      </w:r>
+    </w:p>
+    <w:p>
+      <w:r>
+        <w:rPr>
+          <w:b/>
+          <w:bCs/>
+        </w:rPr>
+        <w:t xml:space="preserve">If you see "Listening for 'Hey Medi'...", it means it's working! </w:t>
+      </w:r>
+      <w:r>
+        <w:rPr>
+          <w:rFonts w:ascii="Segoe UI Emoji" w:hAnsi="Segoe UI Emoji" w:cs="Segoe UI Emoji"/>
+          <w:b/>
+          <w:bCs/>
+        </w:rPr>
+        <w:t>🎉</w:t>
+      </w:r>
+    </w:p>
+    <w:p>
+      <w:r>
+        <w:pict w14:anchorId="594E0DF7">
+          <v:rect id="_x0000_i1104" style="width:0;height:1.5pt" o:hralign="center" o:hrstd="t" o:hr="t" fillcolor="#a0a0a0" stroked="f"/>
+        </w:pict>
+      </w:r>
+    </w:p>
+    <w:p>
+      <w:pPr>
+        <w:rPr>
+          <w:b/>
+          <w:bCs/>
+        </w:rPr>
+      </w:pPr>
+      <w:r>
+        <w:rPr>
+          <w:rFonts w:ascii="Segoe UI Emoji" w:hAnsi="Segoe UI Emoji" w:cs="Segoe UI Emoji"/>
+          <w:b/>
+          <w:bCs/>
+        </w:rPr>
+        <w:t>🔹</w:t>
+      </w:r>
+      <w:r>
+        <w:rPr>
+          <w:b/>
+          <w:bCs/>
+        </w:rPr>
+        <w:t xml:space="preserve"> 5. Troubleshooting</w:t>
+      </w:r>
+    </w:p>
+    <w:p>
+      <w:pPr>
+        <w:rPr>
+          <w:b/>
+          <w:bCs/>
+        </w:rPr>
+      </w:pPr>
+      <w:r>
+        <w:rPr>
+          <w:rFonts w:ascii="Segoe UI Emoji" w:hAnsi="Segoe UI Emoji" w:cs="Segoe UI Emoji"/>
+          <w:b/>
+          <w:bCs/>
+        </w:rPr>
+        <w:t>🔸</w:t>
+      </w:r>
+      <w:r>
+        <w:rPr>
+          <w:b/>
+          <w:bCs/>
+        </w:rPr>
+        <w:t xml:space="preserve"> Error: "No Default Output Device Available"</w:t>
+      </w:r>
+    </w:p>
+    <w:p>
+      <w:pPr>
+        <w:numPr>
+          <w:ilvl w:val="0"/>
+          <w:numId w:val="49"/>
+        </w:numPr>
+      </w:pPr>
+      <w:r>
+        <w:t>Run:</w:t>
+      </w:r>
+    </w:p>
+    <w:p>
+      <w:r>
+        <w:t>sh</w:t>
+      </w:r>
+    </w:p>
+    <w:p>
+      <w:r>
+        <w:t>CopyEdit</w:t>
+      </w:r>
+    </w:p>
+    <w:p>
+      <w:r>
+        <w:lastRenderedPageBreak/>
+        <w:t>pip install pyaudio --no-cache-dir</w:t>
+      </w:r>
+    </w:p>
+    <w:p>
+      <w:pPr>
+        <w:numPr>
+          <w:ilvl w:val="0"/>
+          <w:numId w:val="49"/>
+        </w:numPr>
+      </w:pPr>
+      <w:r>
+        <w:t xml:space="preserve">Check your </w:t>
+      </w:r>
+      <w:r>
+        <w:rPr>
+          <w:b/>
+          <w:bCs/>
+        </w:rPr>
+        <w:t>Windows Sound Settings</w:t>
+      </w:r>
+      <w:r>
+        <w:t xml:space="preserve"> and ensure your microphone is enabled.</w:t>
+      </w:r>
+    </w:p>
+    <w:p>
+      <w:pPr>
+        <w:rPr>
+          <w:b/>
+          <w:bCs/>
+        </w:rPr>
+      </w:pPr>
+      <w:r>
+        <w:rPr>
+          <w:rFonts w:ascii="Segoe UI Emoji" w:hAnsi="Segoe UI Emoji" w:cs="Segoe UI Emoji"/>
+          <w:b/>
+          <w:bCs/>
+        </w:rPr>
+        <w:t>🔸</w:t>
+      </w:r>
+      <w:r>
+        <w:rPr>
+          <w:b/>
+          <w:bCs/>
+        </w:rPr>
+        <w:t xml:space="preserve"> Error: "GPT4All model failed to load"</w:t>
+      </w:r>
+    </w:p>
+    <w:p>
+      <w:pPr>
+        <w:numPr>
+          <w:ilvl w:val="0"/>
+          <w:numId w:val="50"/>
+        </w:numPr>
+      </w:pPr>
+      <w:r>
+        <w:t>Ensure the correct model path:</w:t>
+      </w:r>
+    </w:p>
+    <w:p>
+      <w:r>
+        <w:t>python</w:t>
+      </w:r>
+    </w:p>
+    <w:p>
+      <w:r>
+        <w:t>CopyEdit</w:t>
+      </w:r>
+    </w:p>
+    <w:p>
+      <w:r>
+        <w:t>model_folder = r"C:\Users\LENOVO\gpt4all\resources"</w:t>
+      </w:r>
+    </w:p>
+    <w:p>
+      <w:r>
+        <w:t>model_name = "your-model-file.gguf"</w:t>
+      </w:r>
+    </w:p>
+    <w:p>
+      <w:pPr>
+        <w:rPr>
+          <w:b/>
+          <w:bCs/>
+        </w:rPr>
+      </w:pPr>
+      <w:r>
+        <w:rPr>
+          <w:rFonts w:ascii="Segoe UI Emoji" w:hAnsi="Segoe UI Emoji" w:cs="Segoe UI Emoji"/>
+          <w:b/>
+          <w:bCs/>
+        </w:rPr>
+        <w:t>🔸</w:t>
+      </w:r>
+      <w:r>
+        <w:rPr>
+          <w:b/>
+          <w:bCs/>
+        </w:rPr>
+        <w:t xml:space="preserve"> Error: "Wake word not detected"</w:t>
+      </w:r>
+    </w:p>
+    <w:p>
+      <w:pPr>
+        <w:numPr>
+          <w:ilvl w:val="0"/>
+          <w:numId w:val="51"/>
+        </w:numPr>
+      </w:pPr>
+      <w:r>
+        <w:t>Ensure the .ppn files exist and are correctly referenced.</w:t>
+      </w:r>
+    </w:p>
+    <w:p>
+      <w:r>
+        <w:pict w14:anchorId="227AA9FA">
+          <v:rect id="_x0000_i1105" style="width:0;height:1.5pt" o:hralign="center" o:hrstd="t" o:hr="t" fillcolor="#a0a0a0" stroked="f"/>
+        </w:pict>
+      </w:r>
+    </w:p>
+    <w:p>
+      <w:pPr>
+        <w:rPr>
+          <w:b/>
+          <w:bCs/>
+        </w:rPr>
+      </w:pPr>
+      <w:r>
+        <w:rPr>
+          <w:rFonts w:ascii="Segoe UI Emoji" w:hAnsi="Segoe UI Emoji" w:cs="Segoe UI Emoji"/>
+          <w:b/>
+          <w:bCs/>
+        </w:rPr>
+        <w:t>🎯</w:t>
+      </w:r>
+      <w:r>
+        <w:rPr>
+          <w:b/>
+          <w:bCs/>
+        </w:rPr>
+        <w:t xml:space="preserve"> Final Checklist Before Running</w:t>
+      </w:r>
+    </w:p>
+    <w:p>
+      <w:r>
+        <w:rPr>
+          <w:rFonts w:ascii="Segoe UI Emoji" w:hAnsi="Segoe UI Emoji" w:cs="Segoe UI Emoji"/>
+        </w:rPr>
+        <w:t>✅</w:t>
+      </w:r>
+      <w:r>
+        <w:t xml:space="preserve"> Python </w:t>
+      </w:r>
+      <w:r>
+        <w:rPr>
+          <w:b/>
+          <w:bCs/>
+        </w:rPr>
+        <w:t>3.8 or above</w:t>
+      </w:r>
+      <w:r>
+        <w:t xml:space="preserve"> installed</w:t>
+      </w:r>
+      <w:r>
+        <w:br/>
+      </w:r>
+      <w:r>
+        <w:rPr>
+          <w:rFonts w:ascii="Segoe UI Emoji" w:hAnsi="Segoe UI Emoji" w:cs="Segoe UI Emoji"/>
+        </w:rPr>
+        <w:t>✅</w:t>
+      </w:r>
+      <w:r>
+        <w:t xml:space="preserve"> All dependencies installed (pip install ...)</w:t>
+      </w:r>
+      <w:r>
+        <w:br/>
+      </w:r>
+      <w:r>
+        <w:rPr>
+          <w:rFonts w:ascii="Segoe UI Emoji" w:hAnsi="Segoe UI Emoji" w:cs="Segoe UI Emoji"/>
+        </w:rPr>
+        <w:t>✅</w:t>
+      </w:r>
+      <w:r>
+        <w:t xml:space="preserve"> GPT-4-All model (.gguf) is in the correct folder</w:t>
+      </w:r>
+      <w:r>
+        <w:br/>
+      </w:r>
+      <w:r>
+        <w:rPr>
+          <w:rFonts w:ascii="Segoe UI Emoji" w:hAnsi="Segoe UI Emoji" w:cs="Segoe UI Emoji"/>
+        </w:rPr>
+        <w:t>✅</w:t>
+      </w:r>
+      <w:r>
+        <w:t xml:space="preserve"> Picovoice API key added</w:t>
+      </w:r>
+      <w:r>
+        <w:br/>
+      </w:r>
+      <w:r>
+        <w:rPr>
+          <w:rFonts w:ascii="Segoe UI Emoji" w:hAnsi="Segoe UI Emoji" w:cs="Segoe UI Emoji"/>
+        </w:rPr>
+        <w:t>✅</w:t>
+      </w:r>
+      <w:r>
+        <w:t xml:space="preserve"> Wake word .ppn files are in the right location</w:t>
+      </w:r>
+      <w:r>
+        <w:br/>
+      </w:r>
+      <w:r>
+        <w:rPr>
+          <w:rFonts w:ascii="Segoe UI Emoji" w:hAnsi="Segoe UI Emoji" w:cs="Segoe UI Emoji"/>
+        </w:rPr>
+        <w:t>✅</w:t>
+      </w:r>
+      <w:r>
+        <w:t xml:space="preserve"> Microphone is working</w:t>
+      </w:r>
+    </w:p>
+    <w:p>
+      <w:r>
+        <w:t xml:space="preserve">Once these are set, </w:t>
+      </w:r>
+      <w:r>
+        <w:rPr>
+          <w:b/>
+          <w:bCs/>
+        </w:rPr>
+        <w:t xml:space="preserve">run the script and start talking to "Medi"! </w:t>
+      </w:r>
+      <w:r>
+        <w:rPr>
+          <w:rFonts w:ascii="Segoe UI Emoji" w:hAnsi="Segoe UI Emoji" w:cs="Segoe UI Emoji"/>
+          <w:b/>
+          <w:bCs/>
+        </w:rPr>
+        <w:t>🚀</w:t>
+      </w:r>
+    </w:p>
     <w:p/>
     <w:p/>
     <w:p/>
     <w:p/>
     <w:sectPr>
-      <w:footerReference w:type="default" r:id="rId21"/>
+      <w:footerReference w:type="default" r:id="rId22"/>
       <w:pgSz w:w="11906" w:h="16838"/>
       <w:pgMar w:top="1440" w:right="1440" w:bottom="1440" w:left="1440" w:header="708" w:footer="708" w:gutter="0"/>
       <w:cols w:space="708"/>
@@ -9014,6 +10354,155 @@
     </w:lvl>
   </w:abstractNum>
   <w:abstractNum w:abstractNumId="3" w15:restartNumberingAfterBreak="0">
+    <w:nsid w:val="02DE3B6F"/>
+    <w:multiLevelType w:val="multilevel"/>
+    <w:tmpl w:val="BDC02310"/>
+    <w:lvl w:ilvl="0">
+      <w:start w:val="1"/>
+      <w:numFmt w:val="bullet"/>
+      <w:lvlText w:val=""/>
+      <w:lvlJc w:val="left"/>
+      <w:pPr>
+        <w:tabs>
+          <w:tab w:val="num" w:pos="720"/>
+        </w:tabs>
+        <w:ind w:left="720" w:hanging="360"/>
+      </w:pPr>
+      <w:rPr>
+        <w:rFonts w:ascii="Symbol" w:hAnsi="Symbol" w:hint="default"/>
+        <w:sz w:val="20"/>
+      </w:rPr>
+    </w:lvl>
+    <w:lvl w:ilvl="1" w:tentative="1">
+      <w:start w:val="1"/>
+      <w:numFmt w:val="bullet"/>
+      <w:lvlText w:val="o"/>
+      <w:lvlJc w:val="left"/>
+      <w:pPr>
+        <w:tabs>
+          <w:tab w:val="num" w:pos="1440"/>
+        </w:tabs>
+        <w:ind w:left="1440" w:hanging="360"/>
+      </w:pPr>
+      <w:rPr>
+        <w:rFonts w:ascii="Courier New" w:hAnsi="Courier New" w:hint="default"/>
+        <w:sz w:val="20"/>
+      </w:rPr>
+    </w:lvl>
+    <w:lvl w:ilvl="2" w:tentative="1">
+      <w:start w:val="1"/>
+      <w:numFmt w:val="bullet"/>
+      <w:lvlText w:val=""/>
+      <w:lvlJc w:val="left"/>
+      <w:pPr>
+        <w:tabs>
+          <w:tab w:val="num" w:pos="2160"/>
+        </w:tabs>
+        <w:ind w:left="2160" w:hanging="360"/>
+      </w:pPr>
+      <w:rPr>
+        <w:rFonts w:ascii="Wingdings" w:hAnsi="Wingdings" w:hint="default"/>
+        <w:sz w:val="20"/>
+      </w:rPr>
+    </w:lvl>
+    <w:lvl w:ilvl="3" w:tentative="1">
+      <w:start w:val="1"/>
+      <w:numFmt w:val="bullet"/>
+      <w:lvlText w:val=""/>
+      <w:lvlJc w:val="left"/>
+      <w:pPr>
+        <w:tabs>
+          <w:tab w:val="num" w:pos="2880"/>
+        </w:tabs>
+        <w:ind w:left="2880" w:hanging="360"/>
+      </w:pPr>
+      <w:rPr>
+        <w:rFonts w:ascii="Wingdings" w:hAnsi="Wingdings" w:hint="default"/>
+        <w:sz w:val="20"/>
+      </w:rPr>
+    </w:lvl>
+    <w:lvl w:ilvl="4" w:tentative="1">
+      <w:start w:val="1"/>
+      <w:numFmt w:val="bullet"/>
+      <w:lvlText w:val=""/>
+      <w:lvlJc w:val="left"/>
+      <w:pPr>
+        <w:tabs>
+          <w:tab w:val="num" w:pos="3600"/>
+        </w:tabs>
+        <w:ind w:left="3600" w:hanging="360"/>
+      </w:pPr>
+      <w:rPr>
+        <w:rFonts w:ascii="Wingdings" w:hAnsi="Wingdings" w:hint="default"/>
+        <w:sz w:val="20"/>
+      </w:rPr>
+    </w:lvl>
+    <w:lvl w:ilvl="5" w:tentative="1">
+      <w:start w:val="1"/>
+      <w:numFmt w:val="bullet"/>
+      <w:lvlText w:val=""/>
+      <w:lvlJc w:val="left"/>
+      <w:pPr>
+        <w:tabs>
+          <w:tab w:val="num" w:pos="4320"/>
+        </w:tabs>
+        <w:ind w:left="4320" w:hanging="360"/>
+      </w:pPr>
+      <w:rPr>
+        <w:rFonts w:ascii="Wingdings" w:hAnsi="Wingdings" w:hint="default"/>
+        <w:sz w:val="20"/>
+      </w:rPr>
+    </w:lvl>
+    <w:lvl w:ilvl="6" w:tentative="1">
+      <w:start w:val="1"/>
+      <w:numFmt w:val="bullet"/>
+      <w:lvlText w:val=""/>
+      <w:lvlJc w:val="left"/>
+      <w:pPr>
+        <w:tabs>
+          <w:tab w:val="num" w:pos="5040"/>
+        </w:tabs>
+        <w:ind w:left="5040" w:hanging="360"/>
+      </w:pPr>
+      <w:rPr>
+        <w:rFonts w:ascii="Wingdings" w:hAnsi="Wingdings" w:hint="default"/>
+        <w:sz w:val="20"/>
+      </w:rPr>
+    </w:lvl>
+    <w:lvl w:ilvl="7" w:tentative="1">
+      <w:start w:val="1"/>
+      <w:numFmt w:val="bullet"/>
+      <w:lvlText w:val=""/>
+      <w:lvlJc w:val="left"/>
+      <w:pPr>
+        <w:tabs>
+          <w:tab w:val="num" w:pos="5760"/>
+        </w:tabs>
+        <w:ind w:left="5760" w:hanging="360"/>
+      </w:pPr>
+      <w:rPr>
+        <w:rFonts w:ascii="Wingdings" w:hAnsi="Wingdings" w:hint="default"/>
+        <w:sz w:val="20"/>
+      </w:rPr>
+    </w:lvl>
+    <w:lvl w:ilvl="8" w:tentative="1">
+      <w:start w:val="1"/>
+      <w:numFmt w:val="bullet"/>
+      <w:lvlText w:val=""/>
+      <w:lvlJc w:val="left"/>
+      <w:pPr>
+        <w:tabs>
+          <w:tab w:val="num" w:pos="6480"/>
+        </w:tabs>
+        <w:ind w:left="6480" w:hanging="360"/>
+      </w:pPr>
+      <w:rPr>
+        <w:rFonts w:ascii="Wingdings" w:hAnsi="Wingdings" w:hint="default"/>
+        <w:sz w:val="20"/>
+      </w:rPr>
+    </w:lvl>
+  </w:abstractNum>
+  <w:abstractNum w:abstractNumId="4" w15:restartNumberingAfterBreak="0">
     <w:nsid w:val="02F51BD3"/>
     <w:multiLevelType w:val="multilevel"/>
     <w:tmpl w:val="48D81E34"/>
@@ -9162,7 +10651,156 @@
       </w:rPr>
     </w:lvl>
   </w:abstractNum>
-  <w:abstractNum w:abstractNumId="4" w15:restartNumberingAfterBreak="0">
+  <w:abstractNum w:abstractNumId="5" w15:restartNumberingAfterBreak="0">
+    <w:nsid w:val="0A35525A"/>
+    <w:multiLevelType w:val="multilevel"/>
+    <w:tmpl w:val="2BE2DBD6"/>
+    <w:lvl w:ilvl="0">
+      <w:start w:val="1"/>
+      <w:numFmt w:val="bullet"/>
+      <w:lvlText w:val=""/>
+      <w:lvlJc w:val="left"/>
+      <w:pPr>
+        <w:tabs>
+          <w:tab w:val="num" w:pos="720"/>
+        </w:tabs>
+        <w:ind w:left="720" w:hanging="360"/>
+      </w:pPr>
+      <w:rPr>
+        <w:rFonts w:ascii="Symbol" w:hAnsi="Symbol" w:hint="default"/>
+        <w:sz w:val="20"/>
+      </w:rPr>
+    </w:lvl>
+    <w:lvl w:ilvl="1" w:tentative="1">
+      <w:start w:val="1"/>
+      <w:numFmt w:val="bullet"/>
+      <w:lvlText w:val="o"/>
+      <w:lvlJc w:val="left"/>
+      <w:pPr>
+        <w:tabs>
+          <w:tab w:val="num" w:pos="1440"/>
+        </w:tabs>
+        <w:ind w:left="1440" w:hanging="360"/>
+      </w:pPr>
+      <w:rPr>
+        <w:rFonts w:ascii="Courier New" w:hAnsi="Courier New" w:hint="default"/>
+        <w:sz w:val="20"/>
+      </w:rPr>
+    </w:lvl>
+    <w:lvl w:ilvl="2" w:tentative="1">
+      <w:start w:val="1"/>
+      <w:numFmt w:val="bullet"/>
+      <w:lvlText w:val=""/>
+      <w:lvlJc w:val="left"/>
+      <w:pPr>
+        <w:tabs>
+          <w:tab w:val="num" w:pos="2160"/>
+        </w:tabs>
+        <w:ind w:left="2160" w:hanging="360"/>
+      </w:pPr>
+      <w:rPr>
+        <w:rFonts w:ascii="Wingdings" w:hAnsi="Wingdings" w:hint="default"/>
+        <w:sz w:val="20"/>
+      </w:rPr>
+    </w:lvl>
+    <w:lvl w:ilvl="3" w:tentative="1">
+      <w:start w:val="1"/>
+      <w:numFmt w:val="bullet"/>
+      <w:lvlText w:val=""/>
+      <w:lvlJc w:val="left"/>
+      <w:pPr>
+        <w:tabs>
+          <w:tab w:val="num" w:pos="2880"/>
+        </w:tabs>
+        <w:ind w:left="2880" w:hanging="360"/>
+      </w:pPr>
+      <w:rPr>
+        <w:rFonts w:ascii="Wingdings" w:hAnsi="Wingdings" w:hint="default"/>
+        <w:sz w:val="20"/>
+      </w:rPr>
+    </w:lvl>
+    <w:lvl w:ilvl="4" w:tentative="1">
+      <w:start w:val="1"/>
+      <w:numFmt w:val="bullet"/>
+      <w:lvlText w:val=""/>
+      <w:lvlJc w:val="left"/>
+      <w:pPr>
+        <w:tabs>
+          <w:tab w:val="num" w:pos="3600"/>
+        </w:tabs>
+        <w:ind w:left="3600" w:hanging="360"/>
+      </w:pPr>
+      <w:rPr>
+        <w:rFonts w:ascii="Wingdings" w:hAnsi="Wingdings" w:hint="default"/>
+        <w:sz w:val="20"/>
+      </w:rPr>
+    </w:lvl>
+    <w:lvl w:ilvl="5" w:tentative="1">
+      <w:start w:val="1"/>
+      <w:numFmt w:val="bullet"/>
+      <w:lvlText w:val=""/>
+      <w:lvlJc w:val="left"/>
+      <w:pPr>
+        <w:tabs>
+          <w:tab w:val="num" w:pos="4320"/>
+        </w:tabs>
+        <w:ind w:left="4320" w:hanging="360"/>
+      </w:pPr>
+      <w:rPr>
+        <w:rFonts w:ascii="Wingdings" w:hAnsi="Wingdings" w:hint="default"/>
+        <w:sz w:val="20"/>
+      </w:rPr>
+    </w:lvl>
+    <w:lvl w:ilvl="6" w:tentative="1">
+      <w:start w:val="1"/>
+      <w:numFmt w:val="bullet"/>
+      <w:lvlText w:val=""/>
+      <w:lvlJc w:val="left"/>
+      <w:pPr>
+        <w:tabs>
+          <w:tab w:val="num" w:pos="5040"/>
+        </w:tabs>
+        <w:ind w:left="5040" w:hanging="360"/>
+      </w:pPr>
+      <w:rPr>
+        <w:rFonts w:ascii="Wingdings" w:hAnsi="Wingdings" w:hint="default"/>
+        <w:sz w:val="20"/>
+      </w:rPr>
+    </w:lvl>
+    <w:lvl w:ilvl="7" w:tentative="1">
+      <w:start w:val="1"/>
+      <w:numFmt w:val="bullet"/>
+      <w:lvlText w:val=""/>
+      <w:lvlJc w:val="left"/>
+      <w:pPr>
+        <w:tabs>
+          <w:tab w:val="num" w:pos="5760"/>
+        </w:tabs>
+        <w:ind w:left="5760" w:hanging="360"/>
+      </w:pPr>
+      <w:rPr>
+        <w:rFonts w:ascii="Wingdings" w:hAnsi="Wingdings" w:hint="default"/>
+        <w:sz w:val="20"/>
+      </w:rPr>
+    </w:lvl>
+    <w:lvl w:ilvl="8" w:tentative="1">
+      <w:start w:val="1"/>
+      <w:numFmt w:val="bullet"/>
+      <w:lvlText w:val=""/>
+      <w:lvlJc w:val="left"/>
+      <w:pPr>
+        <w:tabs>
+          <w:tab w:val="num" w:pos="6480"/>
+        </w:tabs>
+        <w:ind w:left="6480" w:hanging="360"/>
+      </w:pPr>
+      <w:rPr>
+        <w:rFonts w:ascii="Wingdings" w:hAnsi="Wingdings" w:hint="default"/>
+        <w:sz w:val="20"/>
+      </w:rPr>
+    </w:lvl>
+  </w:abstractNum>
+  <w:abstractNum w:abstractNumId="6" w15:restartNumberingAfterBreak="0">
     <w:nsid w:val="0D9C4756"/>
     <w:multiLevelType w:val="multilevel"/>
     <w:tmpl w:val="EFBA5410"/>
@@ -9311,7 +10949,7 @@
       </w:rPr>
     </w:lvl>
   </w:abstractNum>
-  <w:abstractNum w:abstractNumId="5" w15:restartNumberingAfterBreak="0">
+  <w:abstractNum w:abstractNumId="7" w15:restartNumberingAfterBreak="0">
     <w:nsid w:val="10BE73EC"/>
     <w:multiLevelType w:val="multilevel"/>
     <w:tmpl w:val="021C4D7C"/>
@@ -9460,7 +11098,156 @@
       </w:rPr>
     </w:lvl>
   </w:abstractNum>
-  <w:abstractNum w:abstractNumId="6" w15:restartNumberingAfterBreak="0">
+  <w:abstractNum w:abstractNumId="8" w15:restartNumberingAfterBreak="0">
+    <w:nsid w:val="10C5156B"/>
+    <w:multiLevelType w:val="multilevel"/>
+    <w:tmpl w:val="C4769ACA"/>
+    <w:lvl w:ilvl="0">
+      <w:start w:val="1"/>
+      <w:numFmt w:val="bullet"/>
+      <w:lvlText w:val=""/>
+      <w:lvlJc w:val="left"/>
+      <w:pPr>
+        <w:tabs>
+          <w:tab w:val="num" w:pos="720"/>
+        </w:tabs>
+        <w:ind w:left="720" w:hanging="360"/>
+      </w:pPr>
+      <w:rPr>
+        <w:rFonts w:ascii="Symbol" w:hAnsi="Symbol" w:hint="default"/>
+        <w:sz w:val="20"/>
+      </w:rPr>
+    </w:lvl>
+    <w:lvl w:ilvl="1" w:tentative="1">
+      <w:start w:val="1"/>
+      <w:numFmt w:val="bullet"/>
+      <w:lvlText w:val="o"/>
+      <w:lvlJc w:val="left"/>
+      <w:pPr>
+        <w:tabs>
+          <w:tab w:val="num" w:pos="1440"/>
+        </w:tabs>
+        <w:ind w:left="1440" w:hanging="360"/>
+      </w:pPr>
+      <w:rPr>
+        <w:rFonts w:ascii="Courier New" w:hAnsi="Courier New" w:hint="default"/>
+        <w:sz w:val="20"/>
+      </w:rPr>
+    </w:lvl>
+    <w:lvl w:ilvl="2" w:tentative="1">
+      <w:start w:val="1"/>
+      <w:numFmt w:val="bullet"/>
+      <w:lvlText w:val=""/>
+      <w:lvlJc w:val="left"/>
+      <w:pPr>
+        <w:tabs>
+          <w:tab w:val="num" w:pos="2160"/>
+        </w:tabs>
+        <w:ind w:left="2160" w:hanging="360"/>
+      </w:pPr>
+      <w:rPr>
+        <w:rFonts w:ascii="Wingdings" w:hAnsi="Wingdings" w:hint="default"/>
+        <w:sz w:val="20"/>
+      </w:rPr>
+    </w:lvl>
+    <w:lvl w:ilvl="3" w:tentative="1">
+      <w:start w:val="1"/>
+      <w:numFmt w:val="bullet"/>
+      <w:lvlText w:val=""/>
+      <w:lvlJc w:val="left"/>
+      <w:pPr>
+        <w:tabs>
+          <w:tab w:val="num" w:pos="2880"/>
+        </w:tabs>
+        <w:ind w:left="2880" w:hanging="360"/>
+      </w:pPr>
+      <w:rPr>
+        <w:rFonts w:ascii="Wingdings" w:hAnsi="Wingdings" w:hint="default"/>
+        <w:sz w:val="20"/>
+      </w:rPr>
+    </w:lvl>
+    <w:lvl w:ilvl="4" w:tentative="1">
+      <w:start w:val="1"/>
+      <w:numFmt w:val="bullet"/>
+      <w:lvlText w:val=""/>
+      <w:lvlJc w:val="left"/>
+      <w:pPr>
+        <w:tabs>
+          <w:tab w:val="num" w:pos="3600"/>
+        </w:tabs>
+        <w:ind w:left="3600" w:hanging="360"/>
+      </w:pPr>
+      <w:rPr>
+        <w:rFonts w:ascii="Wingdings" w:hAnsi="Wingdings" w:hint="default"/>
+        <w:sz w:val="20"/>
+      </w:rPr>
+    </w:lvl>
+    <w:lvl w:ilvl="5" w:tentative="1">
+      <w:start w:val="1"/>
+      <w:numFmt w:val="bullet"/>
+      <w:lvlText w:val=""/>
+      <w:lvlJc w:val="left"/>
+      <w:pPr>
+        <w:tabs>
+          <w:tab w:val="num" w:pos="4320"/>
+        </w:tabs>
+        <w:ind w:left="4320" w:hanging="360"/>
+      </w:pPr>
+      <w:rPr>
+        <w:rFonts w:ascii="Wingdings" w:hAnsi="Wingdings" w:hint="default"/>
+        <w:sz w:val="20"/>
+      </w:rPr>
+    </w:lvl>
+    <w:lvl w:ilvl="6" w:tentative="1">
+      <w:start w:val="1"/>
+      <w:numFmt w:val="bullet"/>
+      <w:lvlText w:val=""/>
+      <w:lvlJc w:val="left"/>
+      <w:pPr>
+        <w:tabs>
+          <w:tab w:val="num" w:pos="5040"/>
+        </w:tabs>
+        <w:ind w:left="5040" w:hanging="360"/>
+      </w:pPr>
+      <w:rPr>
+        <w:rFonts w:ascii="Wingdings" w:hAnsi="Wingdings" w:hint="default"/>
+        <w:sz w:val="20"/>
+      </w:rPr>
+    </w:lvl>
+    <w:lvl w:ilvl="7" w:tentative="1">
+      <w:start w:val="1"/>
+      <w:numFmt w:val="bullet"/>
+      <w:lvlText w:val=""/>
+      <w:lvlJc w:val="left"/>
+      <w:pPr>
+        <w:tabs>
+          <w:tab w:val="num" w:pos="5760"/>
+        </w:tabs>
+        <w:ind w:left="5760" w:hanging="360"/>
+      </w:pPr>
+      <w:rPr>
+        <w:rFonts w:ascii="Wingdings" w:hAnsi="Wingdings" w:hint="default"/>
+        <w:sz w:val="20"/>
+      </w:rPr>
+    </w:lvl>
+    <w:lvl w:ilvl="8" w:tentative="1">
+      <w:start w:val="1"/>
+      <w:numFmt w:val="bullet"/>
+      <w:lvlText w:val=""/>
+      <w:lvlJc w:val="left"/>
+      <w:pPr>
+        <w:tabs>
+          <w:tab w:val="num" w:pos="6480"/>
+        </w:tabs>
+        <w:ind w:left="6480" w:hanging="360"/>
+      </w:pPr>
+      <w:rPr>
+        <w:rFonts w:ascii="Wingdings" w:hAnsi="Wingdings" w:hint="default"/>
+        <w:sz w:val="20"/>
+      </w:rPr>
+    </w:lvl>
+  </w:abstractNum>
+  <w:abstractNum w:abstractNumId="9" w15:restartNumberingAfterBreak="0">
     <w:nsid w:val="11B86EE4"/>
     <w:multiLevelType w:val="multilevel"/>
     <w:tmpl w:val="DC684616"/>
@@ -9609,7 +11396,7 @@
       </w:rPr>
     </w:lvl>
   </w:abstractNum>
-  <w:abstractNum w:abstractNumId="7" w15:restartNumberingAfterBreak="0">
+  <w:abstractNum w:abstractNumId="10" w15:restartNumberingAfterBreak="0">
     <w:nsid w:val="12B67517"/>
     <w:multiLevelType w:val="multilevel"/>
     <w:tmpl w:val="AC2475F4"/>
@@ -9758,7 +11545,7 @@
       </w:rPr>
     </w:lvl>
   </w:abstractNum>
-  <w:abstractNum w:abstractNumId="8" w15:restartNumberingAfterBreak="0">
+  <w:abstractNum w:abstractNumId="11" w15:restartNumberingAfterBreak="0">
     <w:nsid w:val="1A223ABE"/>
     <w:multiLevelType w:val="multilevel"/>
     <w:tmpl w:val="9CB6A020"/>
@@ -9875,7 +11662,7 @@
       </w:pPr>
     </w:lvl>
   </w:abstractNum>
-  <w:abstractNum w:abstractNumId="9" w15:restartNumberingAfterBreak="0">
+  <w:abstractNum w:abstractNumId="12" w15:restartNumberingAfterBreak="0">
     <w:nsid w:val="1A2C44CC"/>
     <w:multiLevelType w:val="multilevel"/>
     <w:tmpl w:val="1398081E"/>
@@ -10024,7 +11811,7 @@
       </w:rPr>
     </w:lvl>
   </w:abstractNum>
-  <w:abstractNum w:abstractNumId="10" w15:restartNumberingAfterBreak="0">
+  <w:abstractNum w:abstractNumId="13" w15:restartNumberingAfterBreak="0">
     <w:nsid w:val="1BC21A0A"/>
     <w:multiLevelType w:val="multilevel"/>
     <w:tmpl w:val="3A8EBD74"/>
@@ -10173,7 +11960,7 @@
       </w:rPr>
     </w:lvl>
   </w:abstractNum>
-  <w:abstractNum w:abstractNumId="11" w15:restartNumberingAfterBreak="0">
+  <w:abstractNum w:abstractNumId="14" w15:restartNumberingAfterBreak="0">
     <w:nsid w:val="1D8C4323"/>
     <w:multiLevelType w:val="multilevel"/>
     <w:tmpl w:val="D47047A2"/>
@@ -10322,7 +12109,156 @@
       </w:rPr>
     </w:lvl>
   </w:abstractNum>
-  <w:abstractNum w:abstractNumId="12" w15:restartNumberingAfterBreak="0">
+  <w:abstractNum w:abstractNumId="15" w15:restartNumberingAfterBreak="0">
+    <w:nsid w:val="1F47209D"/>
+    <w:multiLevelType w:val="multilevel"/>
+    <w:tmpl w:val="DF5A2A86"/>
+    <w:lvl w:ilvl="0">
+      <w:start w:val="1"/>
+      <w:numFmt w:val="bullet"/>
+      <w:lvlText w:val=""/>
+      <w:lvlJc w:val="left"/>
+      <w:pPr>
+        <w:tabs>
+          <w:tab w:val="num" w:pos="720"/>
+        </w:tabs>
+        <w:ind w:left="720" w:hanging="360"/>
+      </w:pPr>
+      <w:rPr>
+        <w:rFonts w:ascii="Symbol" w:hAnsi="Symbol" w:hint="default"/>
+        <w:sz w:val="20"/>
+      </w:rPr>
+    </w:lvl>
+    <w:lvl w:ilvl="1" w:tentative="1">
+      <w:start w:val="1"/>
+      <w:numFmt w:val="bullet"/>
+      <w:lvlText w:val="o"/>
+      <w:lvlJc w:val="left"/>
+      <w:pPr>
+        <w:tabs>
+          <w:tab w:val="num" w:pos="1440"/>
+        </w:tabs>
+        <w:ind w:left="1440" w:hanging="360"/>
+      </w:pPr>
+      <w:rPr>
+        <w:rFonts w:ascii="Courier New" w:hAnsi="Courier New" w:hint="default"/>
+        <w:sz w:val="20"/>
+      </w:rPr>
+    </w:lvl>
+    <w:lvl w:ilvl="2" w:tentative="1">
+      <w:start w:val="1"/>
+      <w:numFmt w:val="bullet"/>
+      <w:lvlText w:val=""/>
+      <w:lvlJc w:val="left"/>
+      <w:pPr>
+        <w:tabs>
+          <w:tab w:val="num" w:pos="2160"/>
+        </w:tabs>
+        <w:ind w:left="2160" w:hanging="360"/>
+      </w:pPr>
+      <w:rPr>
+        <w:rFonts w:ascii="Wingdings" w:hAnsi="Wingdings" w:hint="default"/>
+        <w:sz w:val="20"/>
+      </w:rPr>
+    </w:lvl>
+    <w:lvl w:ilvl="3" w:tentative="1">
+      <w:start w:val="1"/>
+      <w:numFmt w:val="bullet"/>
+      <w:lvlText w:val=""/>
+      <w:lvlJc w:val="left"/>
+      <w:pPr>
+        <w:tabs>
+          <w:tab w:val="num" w:pos="2880"/>
+        </w:tabs>
+        <w:ind w:left="2880" w:hanging="360"/>
+      </w:pPr>
+      <w:rPr>
+        <w:rFonts w:ascii="Wingdings" w:hAnsi="Wingdings" w:hint="default"/>
+        <w:sz w:val="20"/>
+      </w:rPr>
+    </w:lvl>
+    <w:lvl w:ilvl="4" w:tentative="1">
+      <w:start w:val="1"/>
+      <w:numFmt w:val="bullet"/>
+      <w:lvlText w:val=""/>
+      <w:lvlJc w:val="left"/>
+      <w:pPr>
+        <w:tabs>
+          <w:tab w:val="num" w:pos="3600"/>
+        </w:tabs>
+        <w:ind w:left="3600" w:hanging="360"/>
+      </w:pPr>
+      <w:rPr>
+        <w:rFonts w:ascii="Wingdings" w:hAnsi="Wingdings" w:hint="default"/>
+        <w:sz w:val="20"/>
+      </w:rPr>
+    </w:lvl>
+    <w:lvl w:ilvl="5" w:tentative="1">
+      <w:start w:val="1"/>
+      <w:numFmt w:val="bullet"/>
+      <w:lvlText w:val=""/>
+      <w:lvlJc w:val="left"/>
+      <w:pPr>
+        <w:tabs>
+          <w:tab w:val="num" w:pos="4320"/>
+        </w:tabs>
+        <w:ind w:left="4320" w:hanging="360"/>
+      </w:pPr>
+      <w:rPr>
+        <w:rFonts w:ascii="Wingdings" w:hAnsi="Wingdings" w:hint="default"/>
+        <w:sz w:val="20"/>
+      </w:rPr>
+    </w:lvl>
+    <w:lvl w:ilvl="6" w:tentative="1">
+      <w:start w:val="1"/>
+      <w:numFmt w:val="bullet"/>
+      <w:lvlText w:val=""/>
+      <w:lvlJc w:val="left"/>
+      <w:pPr>
+        <w:tabs>
+          <w:tab w:val="num" w:pos="5040"/>
+        </w:tabs>
+        <w:ind w:left="5040" w:hanging="360"/>
+      </w:pPr>
+      <w:rPr>
+        <w:rFonts w:ascii="Wingdings" w:hAnsi="Wingdings" w:hint="default"/>
+        <w:sz w:val="20"/>
+      </w:rPr>
+    </w:lvl>
+    <w:lvl w:ilvl="7" w:tentative="1">
+      <w:start w:val="1"/>
+      <w:numFmt w:val="bullet"/>
+      <w:lvlText w:val=""/>
+      <w:lvlJc w:val="left"/>
+      <w:pPr>
+        <w:tabs>
+          <w:tab w:val="num" w:pos="5760"/>
+        </w:tabs>
+        <w:ind w:left="5760" w:hanging="360"/>
+      </w:pPr>
+      <w:rPr>
+        <w:rFonts w:ascii="Wingdings" w:hAnsi="Wingdings" w:hint="default"/>
+        <w:sz w:val="20"/>
+      </w:rPr>
+    </w:lvl>
+    <w:lvl w:ilvl="8" w:tentative="1">
+      <w:start w:val="1"/>
+      <w:numFmt w:val="bullet"/>
+      <w:lvlText w:val=""/>
+      <w:lvlJc w:val="left"/>
+      <w:pPr>
+        <w:tabs>
+          <w:tab w:val="num" w:pos="6480"/>
+        </w:tabs>
+        <w:ind w:left="6480" w:hanging="360"/>
+      </w:pPr>
+      <w:rPr>
+        <w:rFonts w:ascii="Wingdings" w:hAnsi="Wingdings" w:hint="default"/>
+        <w:sz w:val="20"/>
+      </w:rPr>
+    </w:lvl>
+  </w:abstractNum>
+  <w:abstractNum w:abstractNumId="16" w15:restartNumberingAfterBreak="0">
     <w:nsid w:val="1F496D5D"/>
     <w:multiLevelType w:val="multilevel"/>
     <w:tmpl w:val="8F762C7E"/>
@@ -10467,7 +12403,156 @@
       </w:rPr>
     </w:lvl>
   </w:abstractNum>
-  <w:abstractNum w:abstractNumId="13" w15:restartNumberingAfterBreak="0">
+  <w:abstractNum w:abstractNumId="17" w15:restartNumberingAfterBreak="0">
+    <w:nsid w:val="1F6A6B03"/>
+    <w:multiLevelType w:val="multilevel"/>
+    <w:tmpl w:val="3DFC6F94"/>
+    <w:lvl w:ilvl="0">
+      <w:start w:val="1"/>
+      <w:numFmt w:val="bullet"/>
+      <w:lvlText w:val=""/>
+      <w:lvlJc w:val="left"/>
+      <w:pPr>
+        <w:tabs>
+          <w:tab w:val="num" w:pos="720"/>
+        </w:tabs>
+        <w:ind w:left="720" w:hanging="360"/>
+      </w:pPr>
+      <w:rPr>
+        <w:rFonts w:ascii="Symbol" w:hAnsi="Symbol" w:hint="default"/>
+        <w:sz w:val="20"/>
+      </w:rPr>
+    </w:lvl>
+    <w:lvl w:ilvl="1" w:tentative="1">
+      <w:start w:val="1"/>
+      <w:numFmt w:val="bullet"/>
+      <w:lvlText w:val="o"/>
+      <w:lvlJc w:val="left"/>
+      <w:pPr>
+        <w:tabs>
+          <w:tab w:val="num" w:pos="1440"/>
+        </w:tabs>
+        <w:ind w:left="1440" w:hanging="360"/>
+      </w:pPr>
+      <w:rPr>
+        <w:rFonts w:ascii="Courier New" w:hAnsi="Courier New" w:hint="default"/>
+        <w:sz w:val="20"/>
+      </w:rPr>
+    </w:lvl>
+    <w:lvl w:ilvl="2" w:tentative="1">
+      <w:start w:val="1"/>
+      <w:numFmt w:val="bullet"/>
+      <w:lvlText w:val=""/>
+      <w:lvlJc w:val="left"/>
+      <w:pPr>
+        <w:tabs>
+          <w:tab w:val="num" w:pos="2160"/>
+        </w:tabs>
+        <w:ind w:left="2160" w:hanging="360"/>
+      </w:pPr>
+      <w:rPr>
+        <w:rFonts w:ascii="Wingdings" w:hAnsi="Wingdings" w:hint="default"/>
+        <w:sz w:val="20"/>
+      </w:rPr>
+    </w:lvl>
+    <w:lvl w:ilvl="3" w:tentative="1">
+      <w:start w:val="1"/>
+      <w:numFmt w:val="bullet"/>
+      <w:lvlText w:val=""/>
+      <w:lvlJc w:val="left"/>
+      <w:pPr>
+        <w:tabs>
+          <w:tab w:val="num" w:pos="2880"/>
+        </w:tabs>
+        <w:ind w:left="2880" w:hanging="360"/>
+      </w:pPr>
+      <w:rPr>
+        <w:rFonts w:ascii="Wingdings" w:hAnsi="Wingdings" w:hint="default"/>
+        <w:sz w:val="20"/>
+      </w:rPr>
+    </w:lvl>
+    <w:lvl w:ilvl="4" w:tentative="1">
+      <w:start w:val="1"/>
+      <w:numFmt w:val="bullet"/>
+      <w:lvlText w:val=""/>
+      <w:lvlJc w:val="left"/>
+      <w:pPr>
+        <w:tabs>
+          <w:tab w:val="num" w:pos="3600"/>
+        </w:tabs>
+        <w:ind w:left="3600" w:hanging="360"/>
+      </w:pPr>
+      <w:rPr>
+        <w:rFonts w:ascii="Wingdings" w:hAnsi="Wingdings" w:hint="default"/>
+        <w:sz w:val="20"/>
+      </w:rPr>
+    </w:lvl>
+    <w:lvl w:ilvl="5" w:tentative="1">
+      <w:start w:val="1"/>
+      <w:numFmt w:val="bullet"/>
+      <w:lvlText w:val=""/>
+      <w:lvlJc w:val="left"/>
+      <w:pPr>
+        <w:tabs>
+          <w:tab w:val="num" w:pos="4320"/>
+        </w:tabs>
+        <w:ind w:left="4320" w:hanging="360"/>
+      </w:pPr>
+      <w:rPr>
+        <w:rFonts w:ascii="Wingdings" w:hAnsi="Wingdings" w:hint="default"/>
+        <w:sz w:val="20"/>
+      </w:rPr>
+    </w:lvl>
+    <w:lvl w:ilvl="6" w:tentative="1">
+      <w:start w:val="1"/>
+      <w:numFmt w:val="bullet"/>
+      <w:lvlText w:val=""/>
+      <w:lvlJc w:val="left"/>
+      <w:pPr>
+        <w:tabs>
+          <w:tab w:val="num" w:pos="5040"/>
+        </w:tabs>
+        <w:ind w:left="5040" w:hanging="360"/>
+      </w:pPr>
+      <w:rPr>
+        <w:rFonts w:ascii="Wingdings" w:hAnsi="Wingdings" w:hint="default"/>
+        <w:sz w:val="20"/>
+      </w:rPr>
+    </w:lvl>
+    <w:lvl w:ilvl="7" w:tentative="1">
+      <w:start w:val="1"/>
+      <w:numFmt w:val="bullet"/>
+      <w:lvlText w:val=""/>
+      <w:lvlJc w:val="left"/>
+      <w:pPr>
+        <w:tabs>
+          <w:tab w:val="num" w:pos="5760"/>
+        </w:tabs>
+        <w:ind w:left="5760" w:hanging="360"/>
+      </w:pPr>
+      <w:rPr>
+        <w:rFonts w:ascii="Wingdings" w:hAnsi="Wingdings" w:hint="default"/>
+        <w:sz w:val="20"/>
+      </w:rPr>
+    </w:lvl>
+    <w:lvl w:ilvl="8" w:tentative="1">
+      <w:start w:val="1"/>
+      <w:numFmt w:val="bullet"/>
+      <w:lvlText w:val=""/>
+      <w:lvlJc w:val="left"/>
+      <w:pPr>
+        <w:tabs>
+          <w:tab w:val="num" w:pos="6480"/>
+        </w:tabs>
+        <w:ind w:left="6480" w:hanging="360"/>
+      </w:pPr>
+      <w:rPr>
+        <w:rFonts w:ascii="Wingdings" w:hAnsi="Wingdings" w:hint="default"/>
+        <w:sz w:val="20"/>
+      </w:rPr>
+    </w:lvl>
+  </w:abstractNum>
+  <w:abstractNum w:abstractNumId="18" w15:restartNumberingAfterBreak="0">
     <w:nsid w:val="27B1732D"/>
     <w:multiLevelType w:val="multilevel"/>
     <w:tmpl w:val="CCAA4C46"/>
@@ -10616,7 +12701,7 @@
       </w:rPr>
     </w:lvl>
   </w:abstractNum>
-  <w:abstractNum w:abstractNumId="14" w15:restartNumberingAfterBreak="0">
+  <w:abstractNum w:abstractNumId="19" w15:restartNumberingAfterBreak="0">
     <w:nsid w:val="28D819EA"/>
     <w:multiLevelType w:val="multilevel"/>
     <w:tmpl w:val="A9FA8E9C"/>
@@ -10761,7 +12846,7 @@
       </w:rPr>
     </w:lvl>
   </w:abstractNum>
-  <w:abstractNum w:abstractNumId="15" w15:restartNumberingAfterBreak="0">
+  <w:abstractNum w:abstractNumId="20" w15:restartNumberingAfterBreak="0">
     <w:nsid w:val="296261B6"/>
     <w:multiLevelType w:val="multilevel"/>
     <w:tmpl w:val="7ADA8F78"/>
@@ -10878,7 +12963,7 @@
       </w:pPr>
     </w:lvl>
   </w:abstractNum>
-  <w:abstractNum w:abstractNumId="16" w15:restartNumberingAfterBreak="0">
+  <w:abstractNum w:abstractNumId="21" w15:restartNumberingAfterBreak="0">
     <w:nsid w:val="2A262EB8"/>
     <w:multiLevelType w:val="multilevel"/>
     <w:tmpl w:val="FF3C6A52"/>
@@ -11027,7 +13112,7 @@
       </w:rPr>
     </w:lvl>
   </w:abstractNum>
-  <w:abstractNum w:abstractNumId="17" w15:restartNumberingAfterBreak="0">
+  <w:abstractNum w:abstractNumId="22" w15:restartNumberingAfterBreak="0">
     <w:nsid w:val="2D15409B"/>
     <w:multiLevelType w:val="multilevel"/>
     <w:tmpl w:val="6DA48DF2"/>
@@ -11176,7 +13261,7 @@
       </w:rPr>
     </w:lvl>
   </w:abstractNum>
-  <w:abstractNum w:abstractNumId="18" w15:restartNumberingAfterBreak="0">
+  <w:abstractNum w:abstractNumId="23" w15:restartNumberingAfterBreak="0">
     <w:nsid w:val="32AD4B40"/>
     <w:multiLevelType w:val="multilevel"/>
     <w:tmpl w:val="3FD2EC00"/>
@@ -11325,7 +13410,156 @@
       </w:rPr>
     </w:lvl>
   </w:abstractNum>
-  <w:abstractNum w:abstractNumId="19" w15:restartNumberingAfterBreak="0">
+  <w:abstractNum w:abstractNumId="24" w15:restartNumberingAfterBreak="0">
+    <w:nsid w:val="3C042CD1"/>
+    <w:multiLevelType w:val="multilevel"/>
+    <w:tmpl w:val="36909AF2"/>
+    <w:lvl w:ilvl="0">
+      <w:start w:val="1"/>
+      <w:numFmt w:val="bullet"/>
+      <w:lvlText w:val=""/>
+      <w:lvlJc w:val="left"/>
+      <w:pPr>
+        <w:tabs>
+          <w:tab w:val="num" w:pos="720"/>
+        </w:tabs>
+        <w:ind w:left="720" w:hanging="360"/>
+      </w:pPr>
+      <w:rPr>
+        <w:rFonts w:ascii="Symbol" w:hAnsi="Symbol" w:hint="default"/>
+        <w:sz w:val="20"/>
+      </w:rPr>
+    </w:lvl>
+    <w:lvl w:ilvl="1" w:tentative="1">
+      <w:start w:val="1"/>
+      <w:numFmt w:val="bullet"/>
+      <w:lvlText w:val="o"/>
+      <w:lvlJc w:val="left"/>
+      <w:pPr>
+        <w:tabs>
+          <w:tab w:val="num" w:pos="1440"/>
+        </w:tabs>
+        <w:ind w:left="1440" w:hanging="360"/>
+      </w:pPr>
+      <w:rPr>
+        <w:rFonts w:ascii="Courier New" w:hAnsi="Courier New" w:hint="default"/>
+        <w:sz w:val="20"/>
+      </w:rPr>
+    </w:lvl>
+    <w:lvl w:ilvl="2" w:tentative="1">
+      <w:start w:val="1"/>
+      <w:numFmt w:val="bullet"/>
+      <w:lvlText w:val=""/>
+      <w:lvlJc w:val="left"/>
+      <w:pPr>
+        <w:tabs>
+          <w:tab w:val="num" w:pos="2160"/>
+        </w:tabs>
+        <w:ind w:left="2160" w:hanging="360"/>
+      </w:pPr>
+      <w:rPr>
+        <w:rFonts w:ascii="Wingdings" w:hAnsi="Wingdings" w:hint="default"/>
+        <w:sz w:val="20"/>
+      </w:rPr>
+    </w:lvl>
+    <w:lvl w:ilvl="3" w:tentative="1">
+      <w:start w:val="1"/>
+      <w:numFmt w:val="bullet"/>
+      <w:lvlText w:val=""/>
+      <w:lvlJc w:val="left"/>
+      <w:pPr>
+        <w:tabs>
+          <w:tab w:val="num" w:pos="2880"/>
+        </w:tabs>
+        <w:ind w:left="2880" w:hanging="360"/>
+      </w:pPr>
+      <w:rPr>
+        <w:rFonts w:ascii="Wingdings" w:hAnsi="Wingdings" w:hint="default"/>
+        <w:sz w:val="20"/>
+      </w:rPr>
+    </w:lvl>
+    <w:lvl w:ilvl="4" w:tentative="1">
+      <w:start w:val="1"/>
+      <w:numFmt w:val="bullet"/>
+      <w:lvlText w:val=""/>
+      <w:lvlJc w:val="left"/>
+      <w:pPr>
+        <w:tabs>
+          <w:tab w:val="num" w:pos="3600"/>
+        </w:tabs>
+        <w:ind w:left="3600" w:hanging="360"/>
+      </w:pPr>
+      <w:rPr>
+        <w:rFonts w:ascii="Wingdings" w:hAnsi="Wingdings" w:hint="default"/>
+        <w:sz w:val="20"/>
+      </w:rPr>
+    </w:lvl>
+    <w:lvl w:ilvl="5" w:tentative="1">
+      <w:start w:val="1"/>
+      <w:numFmt w:val="bullet"/>
+      <w:lvlText w:val=""/>
+      <w:lvlJc w:val="left"/>
+      <w:pPr>
+        <w:tabs>
+          <w:tab w:val="num" w:pos="4320"/>
+        </w:tabs>
+        <w:ind w:left="4320" w:hanging="360"/>
+      </w:pPr>
+      <w:rPr>
+        <w:rFonts w:ascii="Wingdings" w:hAnsi="Wingdings" w:hint="default"/>
+        <w:sz w:val="20"/>
+      </w:rPr>
+    </w:lvl>
+    <w:lvl w:ilvl="6" w:tentative="1">
+      <w:start w:val="1"/>
+      <w:numFmt w:val="bullet"/>
+      <w:lvlText w:val=""/>
+      <w:lvlJc w:val="left"/>
+      <w:pPr>
+        <w:tabs>
+          <w:tab w:val="num" w:pos="5040"/>
+        </w:tabs>
+        <w:ind w:left="5040" w:hanging="360"/>
+      </w:pPr>
+      <w:rPr>
+        <w:rFonts w:ascii="Wingdings" w:hAnsi="Wingdings" w:hint="default"/>
+        <w:sz w:val="20"/>
+      </w:rPr>
+    </w:lvl>
+    <w:lvl w:ilvl="7" w:tentative="1">
+      <w:start w:val="1"/>
+      <w:numFmt w:val="bullet"/>
+      <w:lvlText w:val=""/>
+      <w:lvlJc w:val="left"/>
+      <w:pPr>
+        <w:tabs>
+          <w:tab w:val="num" w:pos="5760"/>
+        </w:tabs>
+        <w:ind w:left="5760" w:hanging="360"/>
+      </w:pPr>
+      <w:rPr>
+        <w:rFonts w:ascii="Wingdings" w:hAnsi="Wingdings" w:hint="default"/>
+        <w:sz w:val="20"/>
+      </w:rPr>
+    </w:lvl>
+    <w:lvl w:ilvl="8" w:tentative="1">
+      <w:start w:val="1"/>
+      <w:numFmt w:val="bullet"/>
+      <w:lvlText w:val=""/>
+      <w:lvlJc w:val="left"/>
+      <w:pPr>
+        <w:tabs>
+          <w:tab w:val="num" w:pos="6480"/>
+        </w:tabs>
+        <w:ind w:left="6480" w:hanging="360"/>
+      </w:pPr>
+      <w:rPr>
+        <w:rFonts w:ascii="Wingdings" w:hAnsi="Wingdings" w:hint="default"/>
+        <w:sz w:val="20"/>
+      </w:rPr>
+    </w:lvl>
+  </w:abstractNum>
+  <w:abstractNum w:abstractNumId="25" w15:restartNumberingAfterBreak="0">
     <w:nsid w:val="3D1762E3"/>
     <w:multiLevelType w:val="multilevel"/>
     <w:tmpl w:val="B1547D8E"/>
@@ -11474,7 +13708,7 @@
       </w:rPr>
     </w:lvl>
   </w:abstractNum>
-  <w:abstractNum w:abstractNumId="20" w15:restartNumberingAfterBreak="0">
+  <w:abstractNum w:abstractNumId="26" w15:restartNumberingAfterBreak="0">
     <w:nsid w:val="400134FA"/>
     <w:multiLevelType w:val="multilevel"/>
     <w:tmpl w:val="2432FE52"/>
@@ -11623,7 +13857,7 @@
       </w:rPr>
     </w:lvl>
   </w:abstractNum>
-  <w:abstractNum w:abstractNumId="21" w15:restartNumberingAfterBreak="0">
+  <w:abstractNum w:abstractNumId="27" w15:restartNumberingAfterBreak="0">
     <w:nsid w:val="40594AA2"/>
     <w:multiLevelType w:val="multilevel"/>
     <w:tmpl w:val="B9848C1A"/>
@@ -11772,7 +14006,120 @@
       </w:rPr>
     </w:lvl>
   </w:abstractNum>
-  <w:abstractNum w:abstractNumId="22" w15:restartNumberingAfterBreak="0">
+  <w:abstractNum w:abstractNumId="28" w15:restartNumberingAfterBreak="0">
+    <w:nsid w:val="43FE1ADB"/>
+    <w:multiLevelType w:val="multilevel"/>
+    <w:tmpl w:val="DCDC8F0C"/>
+    <w:lvl w:ilvl="0">
+      <w:start w:val="1"/>
+      <w:numFmt w:val="decimal"/>
+      <w:lvlText w:val="%1."/>
+      <w:lvlJc w:val="left"/>
+      <w:pPr>
+        <w:tabs>
+          <w:tab w:val="num" w:pos="720"/>
+        </w:tabs>
+        <w:ind w:left="720" w:hanging="360"/>
+      </w:pPr>
+    </w:lvl>
+    <w:lvl w:ilvl="1" w:tentative="1">
+      <w:start w:val="1"/>
+      <w:numFmt w:val="decimal"/>
+      <w:lvlText w:val="%2."/>
+      <w:lvlJc w:val="left"/>
+      <w:pPr>
+        <w:tabs>
+          <w:tab w:val="num" w:pos="1440"/>
+        </w:tabs>
+        <w:ind w:left="1440" w:hanging="360"/>
+      </w:pPr>
+    </w:lvl>
+    <w:lvl w:ilvl="2" w:tentative="1">
+      <w:start w:val="1"/>
+      <w:numFmt w:val="decimal"/>
+      <w:lvlText w:val="%3."/>
+      <w:lvlJc w:val="left"/>
+      <w:pPr>
+        <w:tabs>
+          <w:tab w:val="num" w:pos="2160"/>
+        </w:tabs>
+        <w:ind w:left="2160" w:hanging="360"/>
+      </w:pPr>
+    </w:lvl>
+    <w:lvl w:ilvl="3" w:tentative="1">
+      <w:start w:val="1"/>
+      <w:numFmt w:val="decimal"/>
+      <w:lvlText w:val="%4."/>
+      <w:lvlJc w:val="left"/>
+      <w:pPr>
+        <w:tabs>
+          <w:tab w:val="num" w:pos="2880"/>
+        </w:tabs>
+        <w:ind w:left="2880" w:hanging="360"/>
+      </w:pPr>
+    </w:lvl>
+    <w:lvl w:ilvl="4" w:tentative="1">
+      <w:start w:val="1"/>
+      <w:numFmt w:val="decimal"/>
+      <w:lvlText w:val="%5."/>
+      <w:lvlJc w:val="left"/>
+      <w:pPr>
+        <w:tabs>
+          <w:tab w:val="num" w:pos="3600"/>
+        </w:tabs>
+        <w:ind w:left="3600" w:hanging="360"/>
+      </w:pPr>
+    </w:lvl>
+    <w:lvl w:ilvl="5" w:tentative="1">
+      <w:start w:val="1"/>
+      <w:numFmt w:val="decimal"/>
+      <w:lvlText w:val="%6."/>
+      <w:lvlJc w:val="left"/>
+      <w:pPr>
+        <w:tabs>
+          <w:tab w:val="num" w:pos="4320"/>
+        </w:tabs>
+        <w:ind w:left="4320" w:hanging="360"/>
+      </w:pPr>
+    </w:lvl>
+    <w:lvl w:ilvl="6" w:tentative="1">
+      <w:start w:val="1"/>
+      <w:numFmt w:val="decimal"/>
+      <w:lvlText w:val="%7."/>
+      <w:lvlJc w:val="left"/>
+      <w:pPr>
+        <w:tabs>
+          <w:tab w:val="num" w:pos="5040"/>
+        </w:tabs>
+        <w:ind w:left="5040" w:hanging="360"/>
+      </w:pPr>
+    </w:lvl>
+    <w:lvl w:ilvl="7" w:tentative="1">
+      <w:start w:val="1"/>
+      <w:numFmt w:val="decimal"/>
+      <w:lvlText w:val="%8."/>
+      <w:lvlJc w:val="left"/>
+      <w:pPr>
+        <w:tabs>
+          <w:tab w:val="num" w:pos="5760"/>
+        </w:tabs>
+        <w:ind w:left="5760" w:hanging="360"/>
+      </w:pPr>
+    </w:lvl>
+    <w:lvl w:ilvl="8" w:tentative="1">
+      <w:start w:val="1"/>
+      <w:numFmt w:val="decimal"/>
+      <w:lvlText w:val="%9."/>
+      <w:lvlJc w:val="left"/>
+      <w:pPr>
+        <w:tabs>
+          <w:tab w:val="num" w:pos="6480"/>
+        </w:tabs>
+        <w:ind w:left="6480" w:hanging="360"/>
+      </w:pPr>
+    </w:lvl>
+  </w:abstractNum>
+  <w:abstractNum w:abstractNumId="29" w15:restartNumberingAfterBreak="0">
     <w:nsid w:val="451E5A07"/>
     <w:multiLevelType w:val="multilevel"/>
     <w:tmpl w:val="17988AD8"/>
@@ -11921,7 +14268,7 @@
       </w:rPr>
     </w:lvl>
   </w:abstractNum>
-  <w:abstractNum w:abstractNumId="23" w15:restartNumberingAfterBreak="0">
+  <w:abstractNum w:abstractNumId="30" w15:restartNumberingAfterBreak="0">
     <w:nsid w:val="49795F98"/>
     <w:multiLevelType w:val="multilevel"/>
     <w:tmpl w:val="4A70311E"/>
@@ -12066,7 +14413,7 @@
       </w:rPr>
     </w:lvl>
   </w:abstractNum>
-  <w:abstractNum w:abstractNumId="24" w15:restartNumberingAfterBreak="0">
+  <w:abstractNum w:abstractNumId="31" w15:restartNumberingAfterBreak="0">
     <w:nsid w:val="4C4236FA"/>
     <w:multiLevelType w:val="multilevel"/>
     <w:tmpl w:val="97D66DFC"/>
@@ -12215,7 +14562,7 @@
       </w:rPr>
     </w:lvl>
   </w:abstractNum>
-  <w:abstractNum w:abstractNumId="25" w15:restartNumberingAfterBreak="0">
+  <w:abstractNum w:abstractNumId="32" w15:restartNumberingAfterBreak="0">
     <w:nsid w:val="527D3B83"/>
     <w:multiLevelType w:val="multilevel"/>
     <w:tmpl w:val="B514684E"/>
@@ -12364,7 +14711,7 @@
       </w:rPr>
     </w:lvl>
   </w:abstractNum>
-  <w:abstractNum w:abstractNumId="26" w15:restartNumberingAfterBreak="0">
+  <w:abstractNum w:abstractNumId="33" w15:restartNumberingAfterBreak="0">
     <w:nsid w:val="5E80122F"/>
     <w:multiLevelType w:val="multilevel"/>
     <w:tmpl w:val="75FA9D20"/>
@@ -12513,7 +14860,7 @@
       </w:rPr>
     </w:lvl>
   </w:abstractNum>
-  <w:abstractNum w:abstractNumId="27" w15:restartNumberingAfterBreak="0">
+  <w:abstractNum w:abstractNumId="34" w15:restartNumberingAfterBreak="0">
     <w:nsid w:val="5FD823AA"/>
     <w:multiLevelType w:val="multilevel"/>
     <w:tmpl w:val="AD72A4D6"/>
@@ -12658,7 +15005,7 @@
       </w:rPr>
     </w:lvl>
   </w:abstractNum>
-  <w:abstractNum w:abstractNumId="28" w15:restartNumberingAfterBreak="0">
+  <w:abstractNum w:abstractNumId="35" w15:restartNumberingAfterBreak="0">
     <w:nsid w:val="62DD161F"/>
     <w:multiLevelType w:val="multilevel"/>
     <w:tmpl w:val="BE22C18E"/>
@@ -12807,7 +15154,7 @@
       </w:rPr>
     </w:lvl>
   </w:abstractNum>
-  <w:abstractNum w:abstractNumId="29" w15:restartNumberingAfterBreak="0">
+  <w:abstractNum w:abstractNumId="36" w15:restartNumberingAfterBreak="0">
     <w:nsid w:val="66407587"/>
     <w:multiLevelType w:val="multilevel"/>
     <w:tmpl w:val="18304AF8"/>
@@ -12956,7 +15303,7 @@
       </w:rPr>
     </w:lvl>
   </w:abstractNum>
-  <w:abstractNum w:abstractNumId="30" w15:restartNumberingAfterBreak="0">
+  <w:abstractNum w:abstractNumId="37" w15:restartNumberingAfterBreak="0">
     <w:nsid w:val="669C487F"/>
     <w:multiLevelType w:val="multilevel"/>
     <w:tmpl w:val="C73CD6A6"/>
@@ -13105,7 +15452,305 @@
       </w:rPr>
     </w:lvl>
   </w:abstractNum>
-  <w:abstractNum w:abstractNumId="31" w15:restartNumberingAfterBreak="0">
+  <w:abstractNum w:abstractNumId="38" w15:restartNumberingAfterBreak="0">
+    <w:nsid w:val="67AE43AD"/>
+    <w:multiLevelType w:val="multilevel"/>
+    <w:tmpl w:val="EEF26502"/>
+    <w:lvl w:ilvl="0">
+      <w:start w:val="1"/>
+      <w:numFmt w:val="bullet"/>
+      <w:lvlText w:val=""/>
+      <w:lvlJc w:val="left"/>
+      <w:pPr>
+        <w:tabs>
+          <w:tab w:val="num" w:pos="720"/>
+        </w:tabs>
+        <w:ind w:left="720" w:hanging="360"/>
+      </w:pPr>
+      <w:rPr>
+        <w:rFonts w:ascii="Symbol" w:hAnsi="Symbol" w:hint="default"/>
+        <w:sz w:val="20"/>
+      </w:rPr>
+    </w:lvl>
+    <w:lvl w:ilvl="1" w:tentative="1">
+      <w:start w:val="1"/>
+      <w:numFmt w:val="bullet"/>
+      <w:lvlText w:val="o"/>
+      <w:lvlJc w:val="left"/>
+      <w:pPr>
+        <w:tabs>
+          <w:tab w:val="num" w:pos="1440"/>
+        </w:tabs>
+        <w:ind w:left="1440" w:hanging="360"/>
+      </w:pPr>
+      <w:rPr>
+        <w:rFonts w:ascii="Courier New" w:hAnsi="Courier New" w:hint="default"/>
+        <w:sz w:val="20"/>
+      </w:rPr>
+    </w:lvl>
+    <w:lvl w:ilvl="2" w:tentative="1">
+      <w:start w:val="1"/>
+      <w:numFmt w:val="bullet"/>
+      <w:lvlText w:val=""/>
+      <w:lvlJc w:val="left"/>
+      <w:pPr>
+        <w:tabs>
+          <w:tab w:val="num" w:pos="2160"/>
+        </w:tabs>
+        <w:ind w:left="2160" w:hanging="360"/>
+      </w:pPr>
+      <w:rPr>
+        <w:rFonts w:ascii="Wingdings" w:hAnsi="Wingdings" w:hint="default"/>
+        <w:sz w:val="20"/>
+      </w:rPr>
+    </w:lvl>
+    <w:lvl w:ilvl="3" w:tentative="1">
+      <w:start w:val="1"/>
+      <w:numFmt w:val="bullet"/>
+      <w:lvlText w:val=""/>
+      <w:lvlJc w:val="left"/>
+      <w:pPr>
+        <w:tabs>
+          <w:tab w:val="num" w:pos="2880"/>
+        </w:tabs>
+        <w:ind w:left="2880" w:hanging="360"/>
+      </w:pPr>
+      <w:rPr>
+        <w:rFonts w:ascii="Wingdings" w:hAnsi="Wingdings" w:hint="default"/>
+        <w:sz w:val="20"/>
+      </w:rPr>
+    </w:lvl>
+    <w:lvl w:ilvl="4" w:tentative="1">
+      <w:start w:val="1"/>
+      <w:numFmt w:val="bullet"/>
+      <w:lvlText w:val=""/>
+      <w:lvlJc w:val="left"/>
+      <w:pPr>
+        <w:tabs>
+          <w:tab w:val="num" w:pos="3600"/>
+        </w:tabs>
+        <w:ind w:left="3600" w:hanging="360"/>
+      </w:pPr>
+      <w:rPr>
+        <w:rFonts w:ascii="Wingdings" w:hAnsi="Wingdings" w:hint="default"/>
+        <w:sz w:val="20"/>
+      </w:rPr>
+    </w:lvl>
+    <w:lvl w:ilvl="5" w:tentative="1">
+      <w:start w:val="1"/>
+      <w:numFmt w:val="bullet"/>
+      <w:lvlText w:val=""/>
+      <w:lvlJc w:val="left"/>
+      <w:pPr>
+        <w:tabs>
+          <w:tab w:val="num" w:pos="4320"/>
+        </w:tabs>
+        <w:ind w:left="4320" w:hanging="360"/>
+      </w:pPr>
+      <w:rPr>
+        <w:rFonts w:ascii="Wingdings" w:hAnsi="Wingdings" w:hint="default"/>
+        <w:sz w:val="20"/>
+      </w:rPr>
+    </w:lvl>
+    <w:lvl w:ilvl="6" w:tentative="1">
+      <w:start w:val="1"/>
+      <w:numFmt w:val="bullet"/>
+      <w:lvlText w:val=""/>
+      <w:lvlJc w:val="left"/>
+      <w:pPr>
+        <w:tabs>
+          <w:tab w:val="num" w:pos="5040"/>
+        </w:tabs>
+        <w:ind w:left="5040" w:hanging="360"/>
+      </w:pPr>
+      <w:rPr>
+        <w:rFonts w:ascii="Wingdings" w:hAnsi="Wingdings" w:hint="default"/>
+        <w:sz w:val="20"/>
+      </w:rPr>
+    </w:lvl>
+    <w:lvl w:ilvl="7" w:tentative="1">
+      <w:start w:val="1"/>
+      <w:numFmt w:val="bullet"/>
+      <w:lvlText w:val=""/>
+      <w:lvlJc w:val="left"/>
+      <w:pPr>
+        <w:tabs>
+          <w:tab w:val="num" w:pos="5760"/>
+        </w:tabs>
+        <w:ind w:left="5760" w:hanging="360"/>
+      </w:pPr>
+      <w:rPr>
+        <w:rFonts w:ascii="Wingdings" w:hAnsi="Wingdings" w:hint="default"/>
+        <w:sz w:val="20"/>
+      </w:rPr>
+    </w:lvl>
+    <w:lvl w:ilvl="8" w:tentative="1">
+      <w:start w:val="1"/>
+      <w:numFmt w:val="bullet"/>
+      <w:lvlText w:val=""/>
+      <w:lvlJc w:val="left"/>
+      <w:pPr>
+        <w:tabs>
+          <w:tab w:val="num" w:pos="6480"/>
+        </w:tabs>
+        <w:ind w:left="6480" w:hanging="360"/>
+      </w:pPr>
+      <w:rPr>
+        <w:rFonts w:ascii="Wingdings" w:hAnsi="Wingdings" w:hint="default"/>
+        <w:sz w:val="20"/>
+      </w:rPr>
+    </w:lvl>
+  </w:abstractNum>
+  <w:abstractNum w:abstractNumId="39" w15:restartNumberingAfterBreak="0">
+    <w:nsid w:val="67E753E8"/>
+    <w:multiLevelType w:val="multilevel"/>
+    <w:tmpl w:val="806E5FA4"/>
+    <w:lvl w:ilvl="0">
+      <w:start w:val="1"/>
+      <w:numFmt w:val="bullet"/>
+      <w:lvlText w:val=""/>
+      <w:lvlJc w:val="left"/>
+      <w:pPr>
+        <w:tabs>
+          <w:tab w:val="num" w:pos="720"/>
+        </w:tabs>
+        <w:ind w:left="720" w:hanging="360"/>
+      </w:pPr>
+      <w:rPr>
+        <w:rFonts w:ascii="Symbol" w:hAnsi="Symbol" w:hint="default"/>
+        <w:sz w:val="20"/>
+      </w:rPr>
+    </w:lvl>
+    <w:lvl w:ilvl="1" w:tentative="1">
+      <w:start w:val="1"/>
+      <w:numFmt w:val="bullet"/>
+      <w:lvlText w:val="o"/>
+      <w:lvlJc w:val="left"/>
+      <w:pPr>
+        <w:tabs>
+          <w:tab w:val="num" w:pos="1440"/>
+        </w:tabs>
+        <w:ind w:left="1440" w:hanging="360"/>
+      </w:pPr>
+      <w:rPr>
+        <w:rFonts w:ascii="Courier New" w:hAnsi="Courier New" w:hint="default"/>
+        <w:sz w:val="20"/>
+      </w:rPr>
+    </w:lvl>
+    <w:lvl w:ilvl="2" w:tentative="1">
+      <w:start w:val="1"/>
+      <w:numFmt w:val="bullet"/>
+      <w:lvlText w:val=""/>
+      <w:lvlJc w:val="left"/>
+      <w:pPr>
+        <w:tabs>
+          <w:tab w:val="num" w:pos="2160"/>
+        </w:tabs>
+        <w:ind w:left="2160" w:hanging="360"/>
+      </w:pPr>
+      <w:rPr>
+        <w:rFonts w:ascii="Wingdings" w:hAnsi="Wingdings" w:hint="default"/>
+        <w:sz w:val="20"/>
+      </w:rPr>
+    </w:lvl>
+    <w:lvl w:ilvl="3" w:tentative="1">
+      <w:start w:val="1"/>
+      <w:numFmt w:val="bullet"/>
+      <w:lvlText w:val=""/>
+      <w:lvlJc w:val="left"/>
+      <w:pPr>
+        <w:tabs>
+          <w:tab w:val="num" w:pos="2880"/>
+        </w:tabs>
+        <w:ind w:left="2880" w:hanging="360"/>
+      </w:pPr>
+      <w:rPr>
+        <w:rFonts w:ascii="Wingdings" w:hAnsi="Wingdings" w:hint="default"/>
+        <w:sz w:val="20"/>
+      </w:rPr>
+    </w:lvl>
+    <w:lvl w:ilvl="4" w:tentative="1">
+      <w:start w:val="1"/>
+      <w:numFmt w:val="bullet"/>
+      <w:lvlText w:val=""/>
+      <w:lvlJc w:val="left"/>
+      <w:pPr>
+        <w:tabs>
+          <w:tab w:val="num" w:pos="3600"/>
+        </w:tabs>
+        <w:ind w:left="3600" w:hanging="360"/>
+      </w:pPr>
+      <w:rPr>
+        <w:rFonts w:ascii="Wingdings" w:hAnsi="Wingdings" w:hint="default"/>
+        <w:sz w:val="20"/>
+      </w:rPr>
+    </w:lvl>
+    <w:lvl w:ilvl="5" w:tentative="1">
+      <w:start w:val="1"/>
+      <w:numFmt w:val="bullet"/>
+      <w:lvlText w:val=""/>
+      <w:lvlJc w:val="left"/>
+      <w:pPr>
+        <w:tabs>
+          <w:tab w:val="num" w:pos="4320"/>
+        </w:tabs>
+        <w:ind w:left="4320" w:hanging="360"/>
+      </w:pPr>
+      <w:rPr>
+        <w:rFonts w:ascii="Wingdings" w:hAnsi="Wingdings" w:hint="default"/>
+        <w:sz w:val="20"/>
+      </w:rPr>
+    </w:lvl>
+    <w:lvl w:ilvl="6" w:tentative="1">
+      <w:start w:val="1"/>
+      <w:numFmt w:val="bullet"/>
+      <w:lvlText w:val=""/>
+      <w:lvlJc w:val="left"/>
+      <w:pPr>
+        <w:tabs>
+          <w:tab w:val="num" w:pos="5040"/>
+        </w:tabs>
+        <w:ind w:left="5040" w:hanging="360"/>
+      </w:pPr>
+      <w:rPr>
+        <w:rFonts w:ascii="Wingdings" w:hAnsi="Wingdings" w:hint="default"/>
+        <w:sz w:val="20"/>
+      </w:rPr>
+    </w:lvl>
+    <w:lvl w:ilvl="7" w:tentative="1">
+      <w:start w:val="1"/>
+      <w:numFmt w:val="bullet"/>
+      <w:lvlText w:val=""/>
+      <w:lvlJc w:val="left"/>
+      <w:pPr>
+        <w:tabs>
+          <w:tab w:val="num" w:pos="5760"/>
+        </w:tabs>
+        <w:ind w:left="5760" w:hanging="360"/>
+      </w:pPr>
+      <w:rPr>
+        <w:rFonts w:ascii="Wingdings" w:hAnsi="Wingdings" w:hint="default"/>
+        <w:sz w:val="20"/>
+      </w:rPr>
+    </w:lvl>
+    <w:lvl w:ilvl="8" w:tentative="1">
+      <w:start w:val="1"/>
+      <w:numFmt w:val="bullet"/>
+      <w:lvlText w:val=""/>
+      <w:lvlJc w:val="left"/>
+      <w:pPr>
+        <w:tabs>
+          <w:tab w:val="num" w:pos="6480"/>
+        </w:tabs>
+        <w:ind w:left="6480" w:hanging="360"/>
+      </w:pPr>
+      <w:rPr>
+        <w:rFonts w:ascii="Wingdings" w:hAnsi="Wingdings" w:hint="default"/>
+        <w:sz w:val="20"/>
+      </w:rPr>
+    </w:lvl>
+  </w:abstractNum>
+  <w:abstractNum w:abstractNumId="40" w15:restartNumberingAfterBreak="0">
     <w:nsid w:val="6A7D0555"/>
     <w:multiLevelType w:val="multilevel"/>
     <w:tmpl w:val="8BD29AC4"/>
@@ -13254,7 +15899,7 @@
       </w:rPr>
     </w:lvl>
   </w:abstractNum>
-  <w:abstractNum w:abstractNumId="32" w15:restartNumberingAfterBreak="0">
+  <w:abstractNum w:abstractNumId="41" w15:restartNumberingAfterBreak="0">
     <w:nsid w:val="6ADC4BDB"/>
     <w:multiLevelType w:val="multilevel"/>
     <w:tmpl w:val="9CBC4CEE"/>
@@ -13403,7 +16048,7 @@
       </w:rPr>
     </w:lvl>
   </w:abstractNum>
-  <w:abstractNum w:abstractNumId="33" w15:restartNumberingAfterBreak="0">
+  <w:abstractNum w:abstractNumId="42" w15:restartNumberingAfterBreak="0">
     <w:nsid w:val="6C1B2260"/>
     <w:multiLevelType w:val="multilevel"/>
     <w:tmpl w:val="C584D74E"/>
@@ -13552,7 +16197,7 @@
       </w:rPr>
     </w:lvl>
   </w:abstractNum>
-  <w:abstractNum w:abstractNumId="34" w15:restartNumberingAfterBreak="0">
+  <w:abstractNum w:abstractNumId="43" w15:restartNumberingAfterBreak="0">
     <w:nsid w:val="6C3E46E5"/>
     <w:multiLevelType w:val="multilevel"/>
     <w:tmpl w:val="E93ADA38"/>
@@ -13701,7 +16346,7 @@
       </w:rPr>
     </w:lvl>
   </w:abstractNum>
-  <w:abstractNum w:abstractNumId="35" w15:restartNumberingAfterBreak="0">
+  <w:abstractNum w:abstractNumId="44" w15:restartNumberingAfterBreak="0">
     <w:nsid w:val="6CFE094C"/>
     <w:multiLevelType w:val="multilevel"/>
     <w:tmpl w:val="B032E484"/>
@@ -13850,7 +16495,7 @@
       </w:rPr>
     </w:lvl>
   </w:abstractNum>
-  <w:abstractNum w:abstractNumId="36" w15:restartNumberingAfterBreak="0">
+  <w:abstractNum w:abstractNumId="45" w15:restartNumberingAfterBreak="0">
     <w:nsid w:val="707F0007"/>
     <w:multiLevelType w:val="multilevel"/>
     <w:tmpl w:val="84902E96"/>
@@ -13999,7 +16644,7 @@
       </w:rPr>
     </w:lvl>
   </w:abstractNum>
-  <w:abstractNum w:abstractNumId="37" w15:restartNumberingAfterBreak="0">
+  <w:abstractNum w:abstractNumId="46" w15:restartNumberingAfterBreak="0">
     <w:nsid w:val="74A404D9"/>
     <w:multiLevelType w:val="multilevel"/>
     <w:tmpl w:val="37F86CA6"/>
@@ -14148,7 +16793,7 @@
       </w:rPr>
     </w:lvl>
   </w:abstractNum>
-  <w:abstractNum w:abstractNumId="38" w15:restartNumberingAfterBreak="0">
+  <w:abstractNum w:abstractNumId="47" w15:restartNumberingAfterBreak="0">
     <w:nsid w:val="79E22286"/>
     <w:multiLevelType w:val="multilevel"/>
     <w:tmpl w:val="72885276"/>
@@ -14261,7 +16906,7 @@
       </w:pPr>
     </w:lvl>
   </w:abstractNum>
-  <w:abstractNum w:abstractNumId="39" w15:restartNumberingAfterBreak="0">
+  <w:abstractNum w:abstractNumId="48" w15:restartNumberingAfterBreak="0">
     <w:nsid w:val="7EF37D07"/>
     <w:multiLevelType w:val="multilevel"/>
     <w:tmpl w:val="81147B48"/>
@@ -14410,7 +17055,7 @@
       </w:rPr>
     </w:lvl>
   </w:abstractNum>
-  <w:abstractNum w:abstractNumId="40" w15:restartNumberingAfterBreak="0">
+  <w:abstractNum w:abstractNumId="49" w15:restartNumberingAfterBreak="0">
     <w:nsid w:val="7FC56C4D"/>
     <w:multiLevelType w:val="multilevel"/>
     <w:tmpl w:val="3FBC78C8"/>
@@ -14560,13 +17205,13 @@
     </w:lvl>
   </w:abstractNum>
   <w:num w:numId="1" w16cid:durableId="680470033">
+    <w:abstractNumId w:val="21"/>
+  </w:num>
+  <w:num w:numId="2" w16cid:durableId="675613584">
     <w:abstractNumId w:val="16"/>
   </w:num>
-  <w:num w:numId="2" w16cid:durableId="675613584">
-    <w:abstractNumId w:val="12"/>
-  </w:num>
   <w:num w:numId="3" w16cid:durableId="1602032666">
-    <w:abstractNumId w:val="12"/>
+    <w:abstractNumId w:val="16"/>
     <w:lvlOverride w:ilvl="1">
       <w:lvl w:ilvl="1">
         <w:numFmt w:val="bullet"/>
@@ -14586,52 +17231,52 @@
     </w:lvlOverride>
   </w:num>
   <w:num w:numId="4" w16cid:durableId="464742682">
+    <w:abstractNumId w:val="26"/>
+  </w:num>
+  <w:num w:numId="5" w16cid:durableId="128089965">
+    <w:abstractNumId w:val="34"/>
+  </w:num>
+  <w:num w:numId="6" w16cid:durableId="1837920037">
+    <w:abstractNumId w:val="30"/>
+  </w:num>
+  <w:num w:numId="7" w16cid:durableId="718360485">
+    <w:abstractNumId w:val="27"/>
+  </w:num>
+  <w:num w:numId="8" w16cid:durableId="1118721951">
+    <w:abstractNumId w:val="19"/>
+  </w:num>
+  <w:num w:numId="9" w16cid:durableId="1923680842">
+    <w:abstractNumId w:val="29"/>
+  </w:num>
+  <w:num w:numId="10" w16cid:durableId="75372158">
+    <w:abstractNumId w:val="35"/>
+  </w:num>
+  <w:num w:numId="11" w16cid:durableId="1217161796">
+    <w:abstractNumId w:val="11"/>
+  </w:num>
+  <w:num w:numId="12" w16cid:durableId="2082093008">
+    <w:abstractNumId w:val="49"/>
+  </w:num>
+  <w:num w:numId="13" w16cid:durableId="769551131">
+    <w:abstractNumId w:val="37"/>
+  </w:num>
+  <w:num w:numId="14" w16cid:durableId="870804847">
     <w:abstractNumId w:val="20"/>
   </w:num>
-  <w:num w:numId="5" w16cid:durableId="128089965">
-    <w:abstractNumId w:val="27"/>
+  <w:num w:numId="15" w16cid:durableId="1737360951">
+    <w:abstractNumId w:val="12"/>
   </w:num>
-  <w:num w:numId="6" w16cid:durableId="1837920037">
-    <w:abstractNumId w:val="23"/>
+  <w:num w:numId="16" w16cid:durableId="2078359309">
+    <w:abstractNumId w:val="4"/>
   </w:num>
-  <w:num w:numId="7" w16cid:durableId="718360485">
-    <w:abstractNumId w:val="21"/>
+  <w:num w:numId="17" w16cid:durableId="1387216746">
+    <w:abstractNumId w:val="13"/>
   </w:num>
-  <w:num w:numId="8" w16cid:durableId="1118721951">
-    <w:abstractNumId w:val="14"/>
-  </w:num>
-  <w:num w:numId="9" w16cid:durableId="1923680842">
-    <w:abstractNumId w:val="22"/>
-  </w:num>
-  <w:num w:numId="10" w16cid:durableId="75372158">
-    <w:abstractNumId w:val="28"/>
-  </w:num>
-  <w:num w:numId="11" w16cid:durableId="1217161796">
-    <w:abstractNumId w:val="8"/>
-  </w:num>
-  <w:num w:numId="12" w16cid:durableId="2082093008">
-    <w:abstractNumId w:val="40"/>
-  </w:num>
-  <w:num w:numId="13" w16cid:durableId="769551131">
-    <w:abstractNumId w:val="30"/>
-  </w:num>
-  <w:num w:numId="14" w16cid:durableId="870804847">
-    <w:abstractNumId w:val="15"/>
-  </w:num>
-  <w:num w:numId="15" w16cid:durableId="1737360951">
+  <w:num w:numId="18" w16cid:durableId="134613241">
     <w:abstractNumId w:val="9"/>
   </w:num>
-  <w:num w:numId="16" w16cid:durableId="2078359309">
-    <w:abstractNumId w:val="3"/>
-  </w:num>
-  <w:num w:numId="17" w16cid:durableId="1387216746">
-    <w:abstractNumId w:val="10"/>
-  </w:num>
-  <w:num w:numId="18" w16cid:durableId="134613241">
-    <w:abstractNumId w:val="6"/>
-  </w:num>
   <w:num w:numId="19" w16cid:durableId="1338579035">
-    <w:abstractNumId w:val="37"/>
+    <w:abstractNumId w:val="46"/>
   </w:num>
   <w:num w:numId="20" w16cid:durableId="1964268903">
     <w:abstractNumId w:val="0"/>
@@ -14640,67 +17285,94 @@
     <w:abstractNumId w:val="1"/>
   </w:num>
   <w:num w:numId="22" w16cid:durableId="154953283">
-    <w:abstractNumId w:val="34"/>
+    <w:abstractNumId w:val="43"/>
   </w:num>
   <w:num w:numId="23" w16cid:durableId="568275841">
-    <w:abstractNumId w:val="26"/>
+    <w:abstractNumId w:val="33"/>
   </w:num>
   <w:num w:numId="24" w16cid:durableId="754130723">
-    <w:abstractNumId w:val="4"/>
+    <w:abstractNumId w:val="6"/>
   </w:num>
   <w:num w:numId="25" w16cid:durableId="1879708299">
-    <w:abstractNumId w:val="39"/>
+    <w:abstractNumId w:val="48"/>
   </w:num>
   <w:num w:numId="26" w16cid:durableId="247884924">
-    <w:abstractNumId w:val="17"/>
+    <w:abstractNumId w:val="22"/>
   </w:num>
   <w:num w:numId="27" w16cid:durableId="847643220">
-    <w:abstractNumId w:val="18"/>
+    <w:abstractNumId w:val="23"/>
   </w:num>
   <w:num w:numId="28" w16cid:durableId="1613240104">
-    <w:abstractNumId w:val="31"/>
+    <w:abstractNumId w:val="40"/>
   </w:num>
   <w:num w:numId="29" w16cid:durableId="368802482">
-    <w:abstractNumId w:val="19"/>
+    <w:abstractNumId w:val="25"/>
   </w:num>
   <w:num w:numId="30" w16cid:durableId="1009870976">
-    <w:abstractNumId w:val="29"/>
+    <w:abstractNumId w:val="36"/>
   </w:num>
   <w:num w:numId="31" w16cid:durableId="1889032454">
-    <w:abstractNumId w:val="38"/>
+    <w:abstractNumId w:val="47"/>
   </w:num>
   <w:num w:numId="32" w16cid:durableId="1458833552">
-    <w:abstractNumId w:val="13"/>
+    <w:abstractNumId w:val="18"/>
   </w:num>
   <w:num w:numId="33" w16cid:durableId="1696228380">
     <w:abstractNumId w:val="2"/>
   </w:num>
   <w:num w:numId="34" w16cid:durableId="51392701">
+    <w:abstractNumId w:val="7"/>
+  </w:num>
+  <w:num w:numId="35" w16cid:durableId="1568759198">
+    <w:abstractNumId w:val="31"/>
+  </w:num>
+  <w:num w:numId="36" w16cid:durableId="925381240">
+    <w:abstractNumId w:val="14"/>
+  </w:num>
+  <w:num w:numId="37" w16cid:durableId="2026323065">
+    <w:abstractNumId w:val="32"/>
+  </w:num>
+  <w:num w:numId="38" w16cid:durableId="1484151980">
+    <w:abstractNumId w:val="10"/>
+  </w:num>
+  <w:num w:numId="39" w16cid:durableId="1079060794">
+    <w:abstractNumId w:val="45"/>
+  </w:num>
+  <w:num w:numId="40" w16cid:durableId="1171990699">
+    <w:abstractNumId w:val="42"/>
+  </w:num>
+  <w:num w:numId="41" w16cid:durableId="1559590720">
+    <w:abstractNumId w:val="41"/>
+  </w:num>
+  <w:num w:numId="42" w16cid:durableId="747189866">
+    <w:abstractNumId w:val="44"/>
+  </w:num>
+  <w:num w:numId="43" w16cid:durableId="1596471912">
+    <w:abstractNumId w:val="15"/>
+  </w:num>
+  <w:num w:numId="44" w16cid:durableId="913858987">
+    <w:abstractNumId w:val="38"/>
+  </w:num>
+  <w:num w:numId="45" w16cid:durableId="506988776">
     <w:abstractNumId w:val="5"/>
   </w:num>
-  <w:num w:numId="35" w16cid:durableId="1568759198">
+  <w:num w:numId="46" w16cid:durableId="97677566">
+    <w:abstractNumId w:val="17"/>
+  </w:num>
+  <w:num w:numId="47" w16cid:durableId="1674262080">
+    <w:abstractNumId w:val="8"/>
+  </w:num>
+  <w:num w:numId="48" w16cid:durableId="361631993">
+    <w:abstractNumId w:val="28"/>
+  </w:num>
+  <w:num w:numId="49" w16cid:durableId="1378047978">
     <w:abstractNumId w:val="24"/>
   </w:num>
-  <w:num w:numId="36" w16cid:durableId="925381240">
-    <w:abstractNumId w:val="11"/>
+  <w:num w:numId="50" w16cid:durableId="909583552">
+    <w:abstractNumId w:val="39"/>
   </w:num>
-  <w:num w:numId="37" w16cid:durableId="2026323065">
-    <w:abstractNumId w:val="25"/>
-  </w:num>
-  <w:num w:numId="38" w16cid:durableId="1484151980">
-    <w:abstractNumId w:val="7"/>
-  </w:num>
-  <w:num w:numId="39" w16cid:durableId="1079060794">
-    <w:abstractNumId w:val="36"/>
-  </w:num>
-  <w:num w:numId="40" w16cid:durableId="1171990699">
-    <w:abstractNumId w:val="33"/>
-  </w:num>
-  <w:num w:numId="41" w16cid:durableId="1559590720">
-    <w:abstractNumId w:val="32"/>
-  </w:num>
-  <w:num w:numId="42" w16cid:durableId="747189866">
-    <w:abstractNumId w:val="35"/>
+  <w:num w:numId="51" w16cid:durableId="1223907368">
+    <w:abstractNumId w:val="3"/>
   </w:num>
 </w:numbering>
 </file>

</xml_diff>